<commit_message>
Added tasks to Management document
</commit_message>
<xml_diff>
--- a/General/Reproducibility Challenge.docx
+++ b/General/Reproducibility Challenge.docx
@@ -32,13 +32,13 @@
     <w:p>
       <w:pPr>
         <w:rPr>
-          <w:rFonts w:ascii="Times New Roman" w:hAnsi="Times New Roman" w:eastAsia="Times New Roman" w:cs="Times New Roman"/>
-          <w:lang w:eastAsia="en-GB"/>
-        </w:rPr>
-      </w:pPr>
-      <w:r>
-        <w:rPr>
-          <w:rFonts w:ascii="Times New Roman" w:hAnsi="Times New Roman" w:eastAsia="Times New Roman" w:cs="Times New Roman"/>
+          <w:rFonts w:ascii="Times New Roman" w:eastAsia="Times New Roman" w:hAnsi="Times New Roman" w:cs="Times New Roman"/>
+          <w:lang w:eastAsia="en-GB"/>
+        </w:rPr>
+      </w:pPr>
+      <w:r>
+        <w:rPr>
+          <w:rFonts w:ascii="Times New Roman" w:eastAsia="Times New Roman" w:hAnsi="Times New Roman" w:cs="Times New Roman"/>
           <w:lang w:eastAsia="en-GB"/>
         </w:rPr>
         <w:t>ACCELERATING SGD WITH MOMENTUM FOR OVERPARAMETERIZED LEARNING</w:t>
@@ -52,15 +52,15 @@
           <w:numId w:val="1"/>
         </w:numPr>
         <w:rPr>
-          <w:rFonts w:ascii="Times New Roman" w:hAnsi="Times New Roman" w:eastAsia="Times New Roman" w:cs="Times New Roman"/>
-          <w:b/>
-          <w:bCs/>
-          <w:lang w:eastAsia="en-GB"/>
-        </w:rPr>
-      </w:pPr>
-      <w:r>
-        <w:rPr>
-          <w:rFonts w:ascii="Times New Roman" w:hAnsi="Times New Roman" w:eastAsia="Times New Roman" w:cs="Times New Roman"/>
+          <w:rFonts w:ascii="Times New Roman" w:eastAsia="Times New Roman" w:hAnsi="Times New Roman" w:cs="Times New Roman"/>
+          <w:b/>
+          <w:bCs/>
+          <w:lang w:eastAsia="en-GB"/>
+        </w:rPr>
+      </w:pPr>
+      <w:r>
+        <w:rPr>
+          <w:rFonts w:ascii="Times New Roman" w:eastAsia="Times New Roman" w:hAnsi="Times New Roman" w:cs="Times New Roman"/>
           <w:b/>
           <w:bCs/>
           <w:lang w:eastAsia="en-GB"/>
@@ -69,7 +69,7 @@
       </w:r>
       <w:r>
         <w:rPr>
-          <w:rFonts w:ascii="Times New Roman" w:hAnsi="Times New Roman" w:eastAsia="Times New Roman" w:cs="Times New Roman"/>
+          <w:rFonts w:ascii="Times New Roman" w:eastAsia="Times New Roman" w:hAnsi="Times New Roman" w:cs="Times New Roman"/>
           <w:b/>
           <w:bCs/>
           <w:lang w:eastAsia="en-GB"/>
@@ -78,7 +78,7 @@
       </w:r>
       <w:r>
         <w:rPr>
-          <w:rFonts w:ascii="Times New Roman" w:hAnsi="Times New Roman" w:eastAsia="Times New Roman" w:cs="Times New Roman"/>
+          <w:rFonts w:ascii="Times New Roman" w:eastAsia="Times New Roman" w:hAnsi="Times New Roman" w:cs="Times New Roman"/>
           <w:b/>
           <w:bCs/>
           <w:lang w:eastAsia="en-GB"/>
@@ -90,7 +90,7 @@
       <w:pPr>
         <w:pStyle w:val="ListParagraph"/>
         <w:rPr>
-          <w:rFonts w:ascii="Times New Roman" w:hAnsi="Times New Roman" w:eastAsia="Times New Roman" w:cs="Times New Roman"/>
+          <w:rFonts w:ascii="Times New Roman" w:eastAsia="Times New Roman" w:hAnsi="Times New Roman" w:cs="Times New Roman"/>
           <w:lang w:eastAsia="en-GB"/>
         </w:rPr>
       </w:pPr>
@@ -103,14 +103,14 @@
           <w:numId w:val="1"/>
         </w:numPr>
         <w:rPr>
-          <w:rFonts w:ascii="Times New Roman" w:hAnsi="Times New Roman" w:eastAsia="Times New Roman" w:cs="Times New Roman"/>
+          <w:rFonts w:ascii="Times New Roman" w:eastAsia="Times New Roman" w:hAnsi="Times New Roman" w:cs="Times New Roman"/>
           <w:lang w:eastAsia="en-GB"/>
         </w:rPr>
       </w:pPr>
       <w:proofErr w:type="spellStart"/>
       <w:r>
         <w:rPr>
-          <w:rFonts w:ascii="Times New Roman" w:hAnsi="Times New Roman" w:eastAsia="Times New Roman" w:cs="Times New Roman"/>
+          <w:rFonts w:ascii="Times New Roman" w:eastAsia="Times New Roman" w:hAnsi="Times New Roman" w:cs="Times New Roman"/>
           <w:lang w:eastAsia="en-GB"/>
         </w:rPr>
         <w:t>MaSS</w:t>
@@ -118,7 +118,7 @@
       <w:proofErr w:type="spellEnd"/>
       <w:r>
         <w:rPr>
-          <w:rFonts w:ascii="Times New Roman" w:hAnsi="Times New Roman" w:eastAsia="Times New Roman" w:cs="Times New Roman"/>
+          <w:rFonts w:ascii="Times New Roman" w:eastAsia="Times New Roman" w:hAnsi="Times New Roman" w:cs="Times New Roman"/>
           <w:lang w:eastAsia="en-GB"/>
         </w:rPr>
         <w:t xml:space="preserve"> converges for the same step sizes as </w:t>
@@ -126,7 +126,7 @@
       <w:proofErr w:type="spellStart"/>
       <w:r>
         <w:rPr>
-          <w:rFonts w:ascii="Times New Roman" w:hAnsi="Times New Roman" w:eastAsia="Times New Roman" w:cs="Times New Roman"/>
+          <w:rFonts w:ascii="Times New Roman" w:eastAsia="Times New Roman" w:hAnsi="Times New Roman" w:cs="Times New Roman"/>
           <w:lang w:eastAsia="en-GB"/>
         </w:rPr>
         <w:t>Nestrov</w:t>
@@ -134,7 +134,7 @@
       <w:proofErr w:type="spellEnd"/>
       <w:r>
         <w:rPr>
-          <w:rFonts w:ascii="Times New Roman" w:hAnsi="Times New Roman" w:eastAsia="Times New Roman" w:cs="Times New Roman"/>
+          <w:rFonts w:ascii="Times New Roman" w:eastAsia="Times New Roman" w:hAnsi="Times New Roman" w:cs="Times New Roman"/>
           <w:lang w:eastAsia="en-GB"/>
         </w:rPr>
         <w:t xml:space="preserve"> SGD</w:t>
@@ -148,14 +148,14 @@
           <w:numId w:val="1"/>
         </w:numPr>
         <w:rPr>
-          <w:rFonts w:ascii="Times New Roman" w:hAnsi="Times New Roman" w:eastAsia="Times New Roman" w:cs="Times New Roman"/>
+          <w:rFonts w:ascii="Times New Roman" w:eastAsia="Times New Roman" w:hAnsi="Times New Roman" w:cs="Times New Roman"/>
           <w:lang w:eastAsia="en-GB"/>
         </w:rPr>
       </w:pPr>
       <w:proofErr w:type="spellStart"/>
       <w:r>
         <w:rPr>
-          <w:rFonts w:ascii="Times New Roman" w:hAnsi="Times New Roman" w:eastAsia="Times New Roman" w:cs="Times New Roman"/>
+          <w:rFonts w:ascii="Times New Roman" w:eastAsia="Times New Roman" w:hAnsi="Times New Roman" w:cs="Times New Roman"/>
           <w:lang w:eastAsia="en-GB"/>
         </w:rPr>
         <w:t>MaSS</w:t>
@@ -163,14 +163,14 @@
       <w:proofErr w:type="spellEnd"/>
       <w:r>
         <w:rPr>
-          <w:rFonts w:ascii="Times New Roman" w:hAnsi="Times New Roman" w:eastAsia="Times New Roman" w:cs="Times New Roman"/>
+          <w:rFonts w:ascii="Times New Roman" w:eastAsia="Times New Roman" w:hAnsi="Times New Roman" w:cs="Times New Roman"/>
           <w:lang w:eastAsia="en-GB"/>
         </w:rPr>
         <w:t xml:space="preserve"> obtains an accelerated convergence rates over SGD for any mini-batch size in the linear setting</w:t>
       </w:r>
       <w:r>
         <w:rPr>
-          <w:rFonts w:ascii="Times New Roman" w:hAnsi="Times New Roman" w:eastAsia="Times New Roman" w:cs="Times New Roman"/>
+          <w:rFonts w:ascii="Times New Roman" w:eastAsia="Times New Roman" w:hAnsi="Times New Roman" w:cs="Times New Roman"/>
           <w:lang w:eastAsia="en-GB"/>
         </w:rPr>
         <w:t>.</w:t>
@@ -184,13 +184,13 @@
           <w:numId w:val="1"/>
         </w:numPr>
         <w:rPr>
-          <w:rFonts w:ascii="Times New Roman" w:hAnsi="Times New Roman" w:eastAsia="Times New Roman" w:cs="Times New Roman"/>
-          <w:lang w:eastAsia="en-GB"/>
-        </w:rPr>
-      </w:pPr>
-      <w:r>
-        <w:rPr>
-          <w:rFonts w:ascii="Times New Roman" w:hAnsi="Times New Roman" w:eastAsia="Times New Roman" w:cs="Times New Roman"/>
+          <w:rFonts w:ascii="Times New Roman" w:eastAsia="Times New Roman" w:hAnsi="Times New Roman" w:cs="Times New Roman"/>
+          <w:lang w:eastAsia="en-GB"/>
+        </w:rPr>
+      </w:pPr>
+      <w:r>
+        <w:rPr>
+          <w:rFonts w:ascii="Times New Roman" w:eastAsia="Times New Roman" w:hAnsi="Times New Roman" w:cs="Times New Roman"/>
           <w:lang w:eastAsia="en-GB"/>
         </w:rPr>
         <w:t xml:space="preserve">For full batch, the convergence rate of </w:t>
@@ -198,7 +198,7 @@
       <w:proofErr w:type="spellStart"/>
       <w:r>
         <w:rPr>
-          <w:rFonts w:ascii="Times New Roman" w:hAnsi="Times New Roman" w:eastAsia="Times New Roman" w:cs="Times New Roman"/>
+          <w:rFonts w:ascii="Times New Roman" w:eastAsia="Times New Roman" w:hAnsi="Times New Roman" w:cs="Times New Roman"/>
           <w:lang w:eastAsia="en-GB"/>
         </w:rPr>
         <w:t>MaSS</w:t>
@@ -206,7 +206,7 @@
       <w:proofErr w:type="spellEnd"/>
       <w:r>
         <w:rPr>
-          <w:rFonts w:ascii="Times New Roman" w:hAnsi="Times New Roman" w:eastAsia="Times New Roman" w:cs="Times New Roman"/>
+          <w:rFonts w:ascii="Times New Roman" w:eastAsia="Times New Roman" w:hAnsi="Times New Roman" w:cs="Times New Roman"/>
           <w:lang w:eastAsia="en-GB"/>
         </w:rPr>
         <w:t xml:space="preserve"> matches the well-known accelerated rate of the </w:t>
@@ -214,7 +214,7 @@
       <w:proofErr w:type="spellStart"/>
       <w:r>
         <w:rPr>
-          <w:rFonts w:ascii="Times New Roman" w:hAnsi="Times New Roman" w:eastAsia="Times New Roman" w:cs="Times New Roman"/>
+          <w:rFonts w:ascii="Times New Roman" w:eastAsia="Times New Roman" w:hAnsi="Times New Roman" w:cs="Times New Roman"/>
           <w:lang w:eastAsia="en-GB"/>
         </w:rPr>
         <w:t>Nesterov’s</w:t>
@@ -222,7 +222,7 @@
       <w:proofErr w:type="spellEnd"/>
       <w:r>
         <w:rPr>
-          <w:rFonts w:ascii="Times New Roman" w:hAnsi="Times New Roman" w:eastAsia="Times New Roman" w:cs="Times New Roman"/>
+          <w:rFonts w:ascii="Times New Roman" w:eastAsia="Times New Roman" w:hAnsi="Times New Roman" w:cs="Times New Roman"/>
           <w:lang w:eastAsia="en-GB"/>
         </w:rPr>
         <w:t xml:space="preserve"> method</w:t>
@@ -236,15 +236,15 @@
           <w:numId w:val="1"/>
         </w:numPr>
         <w:rPr>
-          <w:rFonts w:ascii="Times New Roman" w:hAnsi="Times New Roman" w:eastAsia="Times New Roman" w:cs="Times New Roman"/>
-          <w:b/>
-          <w:bCs/>
-          <w:lang w:eastAsia="en-GB"/>
-        </w:rPr>
-      </w:pPr>
-      <w:r>
-        <w:rPr>
-          <w:rFonts w:ascii="Times New Roman" w:hAnsi="Times New Roman" w:eastAsia="Times New Roman" w:cs="Times New Roman"/>
+          <w:rFonts w:ascii="Times New Roman" w:eastAsia="Times New Roman" w:hAnsi="Times New Roman" w:cs="Times New Roman"/>
+          <w:b/>
+          <w:bCs/>
+          <w:lang w:eastAsia="en-GB"/>
+        </w:rPr>
+      </w:pPr>
+      <w:r>
+        <w:rPr>
+          <w:rFonts w:ascii="Times New Roman" w:eastAsia="Times New Roman" w:hAnsi="Times New Roman" w:cs="Times New Roman"/>
           <w:lang w:eastAsia="en-GB"/>
         </w:rPr>
         <w:t xml:space="preserve">Experimental evaluation of </w:t>
@@ -252,7 +252,7 @@
       <w:proofErr w:type="spellStart"/>
       <w:r>
         <w:rPr>
-          <w:rFonts w:ascii="Times New Roman" w:hAnsi="Times New Roman" w:eastAsia="Times New Roman" w:cs="Times New Roman"/>
+          <w:rFonts w:ascii="Times New Roman" w:eastAsia="Times New Roman" w:hAnsi="Times New Roman" w:cs="Times New Roman"/>
           <w:lang w:eastAsia="en-GB"/>
         </w:rPr>
         <w:t>MaSS</w:t>
@@ -260,7 +260,7 @@
       <w:proofErr w:type="spellEnd"/>
       <w:r>
         <w:rPr>
-          <w:rFonts w:ascii="Times New Roman" w:hAnsi="Times New Roman" w:eastAsia="Times New Roman" w:cs="Times New Roman"/>
+          <w:rFonts w:ascii="Times New Roman" w:eastAsia="Times New Roman" w:hAnsi="Times New Roman" w:cs="Times New Roman"/>
           <w:lang w:eastAsia="en-GB"/>
         </w:rPr>
         <w:t xml:space="preserve"> for several standard architectures of deep networks, including </w:t>
@@ -268,7 +268,7 @@
       <w:proofErr w:type="spellStart"/>
       <w:r>
         <w:rPr>
-          <w:rFonts w:ascii="Times New Roman" w:hAnsi="Times New Roman" w:eastAsia="Times New Roman" w:cs="Times New Roman"/>
+          <w:rFonts w:ascii="Times New Roman" w:eastAsia="Times New Roman" w:hAnsi="Times New Roman" w:cs="Times New Roman"/>
           <w:lang w:eastAsia="en-GB"/>
         </w:rPr>
         <w:t>ResNet</w:t>
@@ -276,14 +276,14 @@
       <w:proofErr w:type="spellEnd"/>
       <w:r>
         <w:rPr>
-          <w:rFonts w:ascii="Times New Roman" w:hAnsi="Times New Roman" w:eastAsia="Times New Roman" w:cs="Times New Roman"/>
+          <w:rFonts w:ascii="Times New Roman" w:eastAsia="Times New Roman" w:hAnsi="Times New Roman" w:cs="Times New Roman"/>
           <w:lang w:eastAsia="en-GB"/>
         </w:rPr>
         <w:t xml:space="preserve"> and convolutional networks, </w:t>
       </w:r>
       <w:r>
         <w:rPr>
-          <w:rFonts w:ascii="Times New Roman" w:hAnsi="Times New Roman" w:eastAsia="Times New Roman" w:cs="Times New Roman"/>
+          <w:rFonts w:ascii="Times New Roman" w:eastAsia="Times New Roman" w:hAnsi="Times New Roman" w:cs="Times New Roman"/>
           <w:b/>
           <w:bCs/>
           <w:lang w:eastAsia="en-GB"/>
@@ -293,7 +293,7 @@
       <w:proofErr w:type="spellStart"/>
       <w:r>
         <w:rPr>
-          <w:rFonts w:ascii="Times New Roman" w:hAnsi="Times New Roman" w:eastAsia="Times New Roman" w:cs="Times New Roman"/>
+          <w:rFonts w:ascii="Times New Roman" w:eastAsia="Times New Roman" w:hAnsi="Times New Roman" w:cs="Times New Roman"/>
           <w:b/>
           <w:bCs/>
           <w:lang w:eastAsia="en-GB"/>
@@ -303,7 +303,7 @@
       <w:proofErr w:type="spellEnd"/>
       <w:r>
         <w:rPr>
-          <w:rFonts w:ascii="Times New Roman" w:hAnsi="Times New Roman" w:eastAsia="Times New Roman" w:cs="Times New Roman"/>
+          <w:rFonts w:ascii="Times New Roman" w:eastAsia="Times New Roman" w:hAnsi="Times New Roman" w:cs="Times New Roman"/>
           <w:b/>
           <w:bCs/>
           <w:lang w:eastAsia="en-GB"/>
@@ -311,13 +311,12 @@
         <w:t xml:space="preserve"> and Adam</w:t>
       </w:r>
     </w:p>
-    <w:p w14:noSpellErr="1">
-      <w:pPr>
-        <w:pStyle w:val="Normal"/>
-        <w:rPr>
-          <w:rFonts w:ascii="Times New Roman" w:hAnsi="Times New Roman" w:eastAsia="Times New Roman" w:cs="Times New Roman"/>
-          <w:b w:val="1"/>
-          <w:bCs w:val="1"/>
+    <w:p>
+      <w:pPr>
+        <w:rPr>
+          <w:rFonts w:ascii="Times New Roman" w:eastAsia="Times New Roman" w:hAnsi="Times New Roman" w:cs="Times New Roman"/>
+          <w:b/>
+          <w:bCs/>
           <w:lang w:eastAsia="en-GB"/>
         </w:rPr>
       </w:pPr>
@@ -330,15 +329,15 @@
           <w:numId w:val="1"/>
         </w:numPr>
         <w:rPr>
-          <w:rFonts w:ascii="Times New Roman" w:hAnsi="Times New Roman" w:eastAsia="Times New Roman" w:cs="Times New Roman"/>
-          <w:b/>
-          <w:bCs/>
-          <w:lang w:eastAsia="en-GB"/>
-        </w:rPr>
-      </w:pPr>
-      <w:r>
-        <w:rPr>
-          <w:rFonts w:ascii="Times New Roman" w:hAnsi="Times New Roman" w:eastAsia="Times New Roman" w:cs="Times New Roman"/>
+          <w:rFonts w:ascii="Times New Roman" w:eastAsia="Times New Roman" w:hAnsi="Times New Roman" w:cs="Times New Roman"/>
+          <w:b/>
+          <w:bCs/>
+          <w:lang w:eastAsia="en-GB"/>
+        </w:rPr>
+      </w:pPr>
+      <w:r>
+        <w:rPr>
+          <w:rFonts w:ascii="Times New Roman" w:eastAsia="Times New Roman" w:hAnsi="Times New Roman" w:cs="Times New Roman"/>
           <w:b/>
           <w:bCs/>
           <w:lang w:eastAsia="en-GB"/>
@@ -354,15 +353,15 @@
           <w:numId w:val="1"/>
         </w:numPr>
         <w:rPr>
-          <w:rFonts w:ascii="Times New Roman" w:hAnsi="Times New Roman" w:eastAsia="Times New Roman" w:cs="Times New Roman"/>
-          <w:b/>
-          <w:bCs/>
-          <w:lang w:eastAsia="en-GB"/>
-        </w:rPr>
-      </w:pPr>
-      <w:r>
-        <w:rPr>
-          <w:rFonts w:ascii="Times New Roman" w:hAnsi="Times New Roman" w:eastAsia="Times New Roman" w:cs="Times New Roman"/>
+          <w:rFonts w:ascii="Times New Roman" w:eastAsia="Times New Roman" w:hAnsi="Times New Roman" w:cs="Times New Roman"/>
+          <w:b/>
+          <w:bCs/>
+          <w:lang w:eastAsia="en-GB"/>
+        </w:rPr>
+      </w:pPr>
+      <w:r>
+        <w:rPr>
+          <w:rFonts w:ascii="Times New Roman" w:eastAsia="Times New Roman" w:hAnsi="Times New Roman" w:cs="Times New Roman"/>
           <w:b/>
           <w:bCs/>
           <w:lang w:eastAsia="en-GB"/>
@@ -378,15 +377,15 @@
           <w:numId w:val="1"/>
         </w:numPr>
         <w:rPr>
-          <w:rFonts w:ascii="Times New Roman" w:hAnsi="Times New Roman" w:eastAsia="Times New Roman" w:cs="Times New Roman"/>
-          <w:b/>
-          <w:bCs/>
-          <w:lang w:eastAsia="en-GB"/>
-        </w:rPr>
-      </w:pPr>
-      <w:r>
-        <w:rPr>
-          <w:rFonts w:ascii="Times New Roman" w:hAnsi="Times New Roman" w:eastAsia="Times New Roman" w:cs="Times New Roman"/>
+          <w:rFonts w:ascii="Times New Roman" w:eastAsia="Times New Roman" w:hAnsi="Times New Roman" w:cs="Times New Roman"/>
+          <w:b/>
+          <w:bCs/>
+          <w:lang w:eastAsia="en-GB"/>
+        </w:rPr>
+      </w:pPr>
+      <w:r>
+        <w:rPr>
+          <w:rFonts w:ascii="Times New Roman" w:eastAsia="Times New Roman" w:hAnsi="Times New Roman" w:cs="Times New Roman"/>
           <w:lang w:eastAsia="en-GB"/>
         </w:rPr>
         <w:t>Generate data using coupled decoupled model</w:t>
@@ -400,15 +399,15 @@
           <w:numId w:val="1"/>
         </w:numPr>
         <w:rPr>
-          <w:rFonts w:ascii="Times New Roman" w:hAnsi="Times New Roman" w:eastAsia="Times New Roman" w:cs="Times New Roman"/>
-          <w:b/>
-          <w:bCs/>
-          <w:lang w:eastAsia="en-GB"/>
-        </w:rPr>
-      </w:pPr>
-      <w:r>
-        <w:rPr>
-          <w:rFonts w:ascii="Times New Roman" w:hAnsi="Times New Roman" w:eastAsia="Times New Roman" w:cs="Times New Roman"/>
+          <w:rFonts w:ascii="Times New Roman" w:eastAsia="Times New Roman" w:hAnsi="Times New Roman" w:cs="Times New Roman"/>
+          <w:b/>
+          <w:bCs/>
+          <w:lang w:eastAsia="en-GB"/>
+        </w:rPr>
+      </w:pPr>
+      <w:r>
+        <w:rPr>
+          <w:rFonts w:ascii="Times New Roman" w:eastAsia="Times New Roman" w:hAnsi="Times New Roman" w:cs="Times New Roman"/>
           <w:lang w:eastAsia="en-GB"/>
         </w:rPr>
         <w:t>Set random weights</w:t>
@@ -422,15 +421,15 @@
           <w:numId w:val="1"/>
         </w:numPr>
         <w:rPr>
-          <w:rFonts w:ascii="Times New Roman" w:hAnsi="Times New Roman" w:eastAsia="Times New Roman" w:cs="Times New Roman"/>
-          <w:b/>
-          <w:bCs/>
-          <w:lang w:eastAsia="en-GB"/>
-        </w:rPr>
-      </w:pPr>
-      <w:r>
-        <w:rPr>
-          <w:rFonts w:ascii="Times New Roman" w:hAnsi="Times New Roman" w:eastAsia="Times New Roman" w:cs="Times New Roman"/>
+          <w:rFonts w:ascii="Times New Roman" w:eastAsia="Times New Roman" w:hAnsi="Times New Roman" w:cs="Times New Roman"/>
+          <w:b/>
+          <w:bCs/>
+          <w:lang w:eastAsia="en-GB"/>
+        </w:rPr>
+      </w:pPr>
+      <w:r>
+        <w:rPr>
+          <w:rFonts w:ascii="Times New Roman" w:eastAsia="Times New Roman" w:hAnsi="Times New Roman" w:cs="Times New Roman"/>
           <w:lang w:eastAsia="en-GB"/>
         </w:rPr>
         <w:t>Optimise MSE loss function</w:t>
@@ -444,15 +443,15 @@
           <w:numId w:val="1"/>
         </w:numPr>
         <w:rPr>
-          <w:rFonts w:ascii="Times New Roman" w:hAnsi="Times New Roman" w:eastAsia="Times New Roman" w:cs="Times New Roman"/>
-          <w:b/>
-          <w:bCs/>
-          <w:lang w:eastAsia="en-GB"/>
-        </w:rPr>
-      </w:pPr>
-      <w:r>
-        <w:rPr>
-          <w:rFonts w:ascii="Times New Roman" w:hAnsi="Times New Roman" w:eastAsia="Times New Roman" w:cs="Times New Roman"/>
+          <w:rFonts w:ascii="Times New Roman" w:eastAsia="Times New Roman" w:hAnsi="Times New Roman" w:cs="Times New Roman"/>
+          <w:b/>
+          <w:bCs/>
+          <w:lang w:eastAsia="en-GB"/>
+        </w:rPr>
+      </w:pPr>
+      <w:r>
+        <w:rPr>
+          <w:rFonts w:ascii="Times New Roman" w:eastAsia="Times New Roman" w:hAnsi="Times New Roman" w:cs="Times New Roman"/>
           <w:lang w:eastAsia="en-GB"/>
         </w:rPr>
         <w:t xml:space="preserve">Test SGD + </w:t>
@@ -460,7 +459,7 @@
       <w:proofErr w:type="spellStart"/>
       <w:r>
         <w:rPr>
-          <w:rFonts w:ascii="Times New Roman" w:hAnsi="Times New Roman" w:eastAsia="Times New Roman" w:cs="Times New Roman"/>
+          <w:rFonts w:ascii="Times New Roman" w:eastAsia="Times New Roman" w:hAnsi="Times New Roman" w:cs="Times New Roman"/>
           <w:lang w:eastAsia="en-GB"/>
         </w:rPr>
         <w:t>Nestrov</w:t>
@@ -468,7 +467,7 @@
       <w:proofErr w:type="spellEnd"/>
       <w:r>
         <w:rPr>
-          <w:rFonts w:ascii="Times New Roman" w:hAnsi="Times New Roman" w:eastAsia="Times New Roman" w:cs="Times New Roman"/>
+          <w:rFonts w:ascii="Times New Roman" w:eastAsia="Times New Roman" w:hAnsi="Times New Roman" w:cs="Times New Roman"/>
           <w:lang w:eastAsia="en-GB"/>
         </w:rPr>
         <w:t xml:space="preserve">. </w:t>
@@ -476,7 +475,7 @@
       <w:proofErr w:type="spellStart"/>
       <w:r>
         <w:rPr>
-          <w:rFonts w:ascii="Times New Roman" w:hAnsi="Times New Roman" w:eastAsia="Times New Roman" w:cs="Times New Roman"/>
+          <w:rFonts w:ascii="Times New Roman" w:eastAsia="Times New Roman" w:hAnsi="Times New Roman" w:cs="Times New Roman"/>
           <w:lang w:eastAsia="en-GB"/>
         </w:rPr>
         <w:t>MaSS</w:t>
@@ -484,14 +483,14 @@
       <w:proofErr w:type="spellEnd"/>
       <w:r>
         <w:rPr>
-          <w:rFonts w:ascii="Times New Roman" w:hAnsi="Times New Roman" w:eastAsia="Times New Roman" w:cs="Times New Roman"/>
+          <w:rFonts w:ascii="Times New Roman" w:eastAsia="Times New Roman" w:hAnsi="Times New Roman" w:cs="Times New Roman"/>
           <w:lang w:eastAsia="en-GB"/>
         </w:rPr>
         <w:t>, SGD +HB, ASGD</w:t>
       </w:r>
       <w:r>
         <w:rPr>
-          <w:rFonts w:ascii="Times New Roman" w:hAnsi="Times New Roman" w:eastAsia="Times New Roman" w:cs="Times New Roman"/>
+          <w:rFonts w:ascii="Times New Roman" w:eastAsia="Times New Roman" w:hAnsi="Times New Roman" w:cs="Times New Roman"/>
           <w:b/>
           <w:bCs/>
           <w:lang w:eastAsia="en-GB"/>
@@ -507,15 +506,15 @@
           <w:numId w:val="1"/>
         </w:numPr>
         <w:rPr>
-          <w:rFonts w:ascii="Times New Roman" w:hAnsi="Times New Roman" w:eastAsia="Times New Roman" w:cs="Times New Roman"/>
-          <w:b/>
-          <w:bCs/>
-          <w:lang w:eastAsia="en-GB"/>
-        </w:rPr>
-      </w:pPr>
-      <w:r>
-        <w:rPr>
-          <w:rFonts w:ascii="Times New Roman" w:hAnsi="Times New Roman" w:eastAsia="Times New Roman" w:cs="Times New Roman"/>
+          <w:rFonts w:ascii="Times New Roman" w:eastAsia="Times New Roman" w:hAnsi="Times New Roman" w:cs="Times New Roman"/>
+          <w:b/>
+          <w:bCs/>
+          <w:lang w:eastAsia="en-GB"/>
+        </w:rPr>
+      </w:pPr>
+      <w:r>
+        <w:rPr>
+          <w:rFonts w:ascii="Times New Roman" w:eastAsia="Times New Roman" w:hAnsi="Times New Roman" w:cs="Times New Roman"/>
           <w:b/>
           <w:bCs/>
           <w:lang w:eastAsia="en-GB"/>
@@ -531,15 +530,15 @@
           <w:numId w:val="1"/>
         </w:numPr>
         <w:rPr>
-          <w:rFonts w:ascii="Times New Roman" w:hAnsi="Times New Roman" w:eastAsia="Times New Roman" w:cs="Times New Roman"/>
-          <w:b/>
-          <w:bCs/>
-          <w:lang w:eastAsia="en-GB"/>
-        </w:rPr>
-      </w:pPr>
-      <w:r>
-        <w:rPr>
-          <w:rFonts w:ascii="Times New Roman" w:hAnsi="Times New Roman" w:eastAsia="Times New Roman" w:cs="Times New Roman"/>
+          <w:rFonts w:ascii="Times New Roman" w:eastAsia="Times New Roman" w:hAnsi="Times New Roman" w:cs="Times New Roman"/>
+          <w:b/>
+          <w:bCs/>
+          <w:lang w:eastAsia="en-GB"/>
+        </w:rPr>
+      </w:pPr>
+      <w:r>
+        <w:rPr>
+          <w:rFonts w:ascii="Times New Roman" w:eastAsia="Times New Roman" w:hAnsi="Times New Roman" w:cs="Times New Roman"/>
           <w:lang w:eastAsia="en-GB"/>
         </w:rPr>
         <w:t>See Appendix H.1 and H.2 for their architectures and hyperparameters</w:t>
@@ -553,15 +552,15 @@
           <w:numId w:val="1"/>
         </w:numPr>
         <w:rPr>
-          <w:rFonts w:ascii="Times New Roman" w:hAnsi="Times New Roman" w:eastAsia="Times New Roman" w:cs="Times New Roman"/>
-          <w:b/>
-          <w:bCs/>
-          <w:lang w:eastAsia="en-GB"/>
-        </w:rPr>
-      </w:pPr>
-      <w:r>
-        <w:rPr>
-          <w:rFonts w:ascii="Times New Roman" w:hAnsi="Times New Roman" w:eastAsia="Times New Roman" w:cs="Times New Roman"/>
+          <w:rFonts w:ascii="Times New Roman" w:eastAsia="Times New Roman" w:hAnsi="Times New Roman" w:cs="Times New Roman"/>
+          <w:b/>
+          <w:bCs/>
+          <w:lang w:eastAsia="en-GB"/>
+        </w:rPr>
+      </w:pPr>
+      <w:r>
+        <w:rPr>
+          <w:rFonts w:ascii="Times New Roman" w:eastAsia="Times New Roman" w:hAnsi="Times New Roman" w:cs="Times New Roman"/>
           <w:lang w:eastAsia="en-GB"/>
         </w:rPr>
         <w:t>MNIST testing with FCN</w:t>
@@ -575,15 +574,15 @@
           <w:numId w:val="1"/>
         </w:numPr>
         <w:rPr>
-          <w:rFonts w:ascii="Times New Roman" w:hAnsi="Times New Roman" w:eastAsia="Times New Roman" w:cs="Times New Roman"/>
-          <w:b/>
-          <w:bCs/>
-          <w:lang w:eastAsia="en-GB"/>
-        </w:rPr>
-      </w:pPr>
-      <w:r>
-        <w:rPr>
-          <w:rFonts w:ascii="Times New Roman" w:hAnsi="Times New Roman" w:eastAsia="Times New Roman" w:cs="Times New Roman"/>
+          <w:rFonts w:ascii="Times New Roman" w:eastAsia="Times New Roman" w:hAnsi="Times New Roman" w:cs="Times New Roman"/>
+          <w:b/>
+          <w:bCs/>
+          <w:lang w:eastAsia="en-GB"/>
+        </w:rPr>
+      </w:pPr>
+      <w:r>
+        <w:rPr>
+          <w:rFonts w:ascii="Times New Roman" w:eastAsia="Times New Roman" w:hAnsi="Times New Roman" w:cs="Times New Roman"/>
           <w:lang w:eastAsia="en-GB"/>
         </w:rPr>
         <w:t>CIFAR-10 with CNN</w:t>
@@ -597,15 +596,15 @@
           <w:numId w:val="1"/>
         </w:numPr>
         <w:rPr>
-          <w:rFonts w:ascii="Times New Roman" w:hAnsi="Times New Roman" w:eastAsia="Times New Roman" w:cs="Times New Roman"/>
-          <w:b/>
-          <w:bCs/>
-          <w:lang w:eastAsia="en-GB"/>
-        </w:rPr>
-      </w:pPr>
-      <w:r>
-        <w:rPr>
-          <w:rFonts w:ascii="Times New Roman" w:hAnsi="Times New Roman" w:eastAsia="Times New Roman" w:cs="Times New Roman"/>
+          <w:rFonts w:ascii="Times New Roman" w:eastAsia="Times New Roman" w:hAnsi="Times New Roman" w:cs="Times New Roman"/>
+          <w:b/>
+          <w:bCs/>
+          <w:lang w:eastAsia="en-GB"/>
+        </w:rPr>
+      </w:pPr>
+      <w:r>
+        <w:rPr>
+          <w:rFonts w:ascii="Times New Roman" w:eastAsia="Times New Roman" w:hAnsi="Times New Roman" w:cs="Times New Roman"/>
           <w:lang w:eastAsia="en-GB"/>
         </w:rPr>
         <w:t>Gaussian Kernel regression</w:t>
@@ -619,15 +618,15 @@
           <w:numId w:val="1"/>
         </w:numPr>
         <w:rPr>
-          <w:rFonts w:ascii="Times New Roman" w:hAnsi="Times New Roman" w:eastAsia="Times New Roman" w:cs="Times New Roman"/>
-          <w:b/>
-          <w:bCs/>
-          <w:lang w:eastAsia="en-GB"/>
-        </w:rPr>
-      </w:pPr>
-      <w:r>
-        <w:rPr>
-          <w:rFonts w:ascii="Times New Roman" w:hAnsi="Times New Roman" w:eastAsia="Times New Roman" w:cs="Times New Roman"/>
+          <w:rFonts w:ascii="Times New Roman" w:eastAsia="Times New Roman" w:hAnsi="Times New Roman" w:cs="Times New Roman"/>
+          <w:b/>
+          <w:bCs/>
+          <w:lang w:eastAsia="en-GB"/>
+        </w:rPr>
+      </w:pPr>
+      <w:r>
+        <w:rPr>
+          <w:rFonts w:ascii="Times New Roman" w:eastAsia="Times New Roman" w:hAnsi="Times New Roman" w:cs="Times New Roman"/>
           <w:lang w:eastAsia="en-GB"/>
         </w:rPr>
         <w:t>Hyperparameter selection through dense grid search</w:t>
@@ -641,15 +640,15 @@
           <w:numId w:val="1"/>
         </w:numPr>
         <w:rPr>
-          <w:rFonts w:ascii="Times New Roman" w:hAnsi="Times New Roman" w:eastAsia="Times New Roman" w:cs="Times New Roman"/>
-          <w:b/>
-          <w:bCs/>
-          <w:lang w:eastAsia="en-GB"/>
-        </w:rPr>
-      </w:pPr>
-      <w:r>
-        <w:rPr>
-          <w:rFonts w:ascii="Times New Roman" w:hAnsi="Times New Roman" w:eastAsia="Times New Roman" w:cs="Times New Roman"/>
+          <w:rFonts w:ascii="Times New Roman" w:eastAsia="Times New Roman" w:hAnsi="Times New Roman" w:cs="Times New Roman"/>
+          <w:b/>
+          <w:bCs/>
+          <w:lang w:eastAsia="en-GB"/>
+        </w:rPr>
+      </w:pPr>
+      <w:r>
+        <w:rPr>
+          <w:rFonts w:ascii="Times New Roman" w:eastAsia="Times New Roman" w:hAnsi="Times New Roman" w:cs="Times New Roman"/>
           <w:lang w:eastAsia="en-GB"/>
         </w:rPr>
         <w:t>Batch size 64</w:t>
@@ -663,15 +662,15 @@
           <w:numId w:val="1"/>
         </w:numPr>
         <w:rPr>
-          <w:rFonts w:ascii="Times New Roman" w:hAnsi="Times New Roman" w:eastAsia="Times New Roman" w:cs="Times New Roman"/>
-          <w:b/>
-          <w:bCs/>
-          <w:lang w:eastAsia="en-GB"/>
-        </w:rPr>
-      </w:pPr>
-      <w:r>
-        <w:rPr>
-          <w:rFonts w:ascii="Times New Roman" w:hAnsi="Times New Roman" w:eastAsia="Times New Roman" w:cs="Times New Roman"/>
+          <w:rFonts w:ascii="Times New Roman" w:eastAsia="Times New Roman" w:hAnsi="Times New Roman" w:cs="Times New Roman"/>
+          <w:b/>
+          <w:bCs/>
+          <w:lang w:eastAsia="en-GB"/>
+        </w:rPr>
+      </w:pPr>
+      <w:r>
+        <w:rPr>
+          <w:rFonts w:ascii="Times New Roman" w:eastAsia="Times New Roman" w:hAnsi="Times New Roman" w:cs="Times New Roman"/>
           <w:lang w:eastAsia="en-GB"/>
         </w:rPr>
         <w:t>Momentum = 0.9</w:t>
@@ -685,15 +684,15 @@
           <w:numId w:val="1"/>
         </w:numPr>
         <w:rPr>
-          <w:rFonts w:ascii="Times New Roman" w:hAnsi="Times New Roman" w:eastAsia="Times New Roman" w:cs="Times New Roman"/>
-          <w:b/>
-          <w:bCs/>
-          <w:lang w:eastAsia="en-GB"/>
-        </w:rPr>
-      </w:pPr>
-      <w:r>
-        <w:rPr>
-          <w:rFonts w:ascii="Times New Roman" w:hAnsi="Times New Roman" w:eastAsia="Times New Roman" w:cs="Times New Roman"/>
+          <w:rFonts w:ascii="Times New Roman" w:eastAsia="Times New Roman" w:hAnsi="Times New Roman" w:cs="Times New Roman"/>
+          <w:b/>
+          <w:bCs/>
+          <w:lang w:eastAsia="en-GB"/>
+        </w:rPr>
+      </w:pPr>
+      <w:r>
+        <w:rPr>
+          <w:rFonts w:ascii="Times New Roman" w:eastAsia="Times New Roman" w:hAnsi="Times New Roman" w:cs="Times New Roman"/>
           <w:b/>
           <w:bCs/>
           <w:lang w:eastAsia="en-GB"/>
@@ -702,7 +701,7 @@
       </w:r>
       <w:r>
         <w:rPr>
-          <w:rFonts w:ascii="Times New Roman" w:hAnsi="Times New Roman" w:eastAsia="Times New Roman" w:cs="Times New Roman"/>
+          <w:rFonts w:ascii="Times New Roman" w:eastAsia="Times New Roman" w:hAnsi="Times New Roman" w:cs="Times New Roman"/>
           <w:b/>
           <w:bCs/>
           <w:lang w:eastAsia="en-GB"/>
@@ -718,15 +717,15 @@
           <w:numId w:val="1"/>
         </w:numPr>
         <w:rPr>
-          <w:rFonts w:ascii="Times New Roman" w:hAnsi="Times New Roman" w:eastAsia="Times New Roman" w:cs="Times New Roman"/>
-          <w:b/>
-          <w:bCs/>
-          <w:lang w:eastAsia="en-GB"/>
-        </w:rPr>
-      </w:pPr>
-      <w:r>
-        <w:rPr>
-          <w:rFonts w:ascii="Times New Roman" w:hAnsi="Times New Roman" w:eastAsia="Times New Roman" w:cs="Times New Roman"/>
+          <w:rFonts w:ascii="Times New Roman" w:eastAsia="Times New Roman" w:hAnsi="Times New Roman" w:cs="Times New Roman"/>
+          <w:b/>
+          <w:bCs/>
+          <w:lang w:eastAsia="en-GB"/>
+        </w:rPr>
+      </w:pPr>
+      <w:r>
+        <w:rPr>
+          <w:rFonts w:ascii="Times New Roman" w:eastAsia="Times New Roman" w:hAnsi="Times New Roman" w:cs="Times New Roman"/>
           <w:b/>
           <w:bCs/>
           <w:lang w:eastAsia="en-GB"/>
@@ -735,7 +734,7 @@
       </w:r>
       <w:r>
         <w:rPr>
-          <w:rFonts w:ascii="Times New Roman" w:hAnsi="Times New Roman" w:eastAsia="Times New Roman" w:cs="Times New Roman"/>
+          <w:rFonts w:ascii="Times New Roman" w:eastAsia="Times New Roman" w:hAnsi="Times New Roman" w:cs="Times New Roman"/>
           <w:b/>
           <w:bCs/>
           <w:lang w:eastAsia="en-GB"/>
@@ -751,15 +750,15 @@
           <w:numId w:val="1"/>
         </w:numPr>
         <w:rPr>
-          <w:rFonts w:ascii="Times New Roman" w:hAnsi="Times New Roman" w:eastAsia="Times New Roman" w:cs="Times New Roman"/>
-          <w:b/>
-          <w:bCs/>
-          <w:lang w:eastAsia="en-GB"/>
-        </w:rPr>
-      </w:pPr>
-      <w:r>
-        <w:rPr>
-          <w:rFonts w:ascii="Times New Roman" w:hAnsi="Times New Roman" w:eastAsia="Times New Roman" w:cs="Times New Roman"/>
+          <w:rFonts w:ascii="Times New Roman" w:eastAsia="Times New Roman" w:hAnsi="Times New Roman" w:cs="Times New Roman"/>
+          <w:b/>
+          <w:bCs/>
+          <w:lang w:eastAsia="en-GB"/>
+        </w:rPr>
+      </w:pPr>
+      <w:r>
+        <w:rPr>
+          <w:rFonts w:ascii="Times New Roman" w:eastAsia="Times New Roman" w:hAnsi="Times New Roman" w:cs="Times New Roman"/>
           <w:lang w:eastAsia="en-GB"/>
         </w:rPr>
         <w:t xml:space="preserve">Load CIFAR-10 and MNIST datasets </w:t>
@@ -773,17 +772,17 @@
           <w:numId w:val="1"/>
         </w:numPr>
         <w:rPr>
-          <w:rFonts w:ascii="Times New Roman" w:hAnsi="Times New Roman" w:eastAsia="Times New Roman" w:cs="Times New Roman"/>
-          <w:b w:val="1"/>
-          <w:bCs w:val="1"/>
-          <w:lang w:eastAsia="en-GB"/>
-        </w:rPr>
-      </w:pPr>
-      <w:r>
-        <w:rPr>
-          <w:rFonts w:ascii="Times New Roman" w:hAnsi="Times New Roman" w:eastAsia="Times New Roman" w:cs="Times New Roman"/>
-          <w:b w:val="1"/>
-          <w:bCs w:val="1"/>
+          <w:rFonts w:ascii="Times New Roman" w:eastAsia="Times New Roman" w:hAnsi="Times New Roman" w:cs="Times New Roman"/>
+          <w:b/>
+          <w:bCs/>
+          <w:lang w:eastAsia="en-GB"/>
+        </w:rPr>
+      </w:pPr>
+      <w:r>
+        <w:rPr>
+          <w:rFonts w:ascii="Times New Roman" w:eastAsia="Times New Roman" w:hAnsi="Times New Roman" w:cs="Times New Roman"/>
+          <w:b/>
+          <w:bCs/>
           <w:lang w:eastAsia="en-GB"/>
         </w:rPr>
         <w:t xml:space="preserve">Set up </w:t>
@@ -791,9 +790,9 @@
       <w:proofErr w:type="spellStart"/>
       <w:r>
         <w:rPr>
-          <w:rFonts w:ascii="Times New Roman" w:hAnsi="Times New Roman" w:eastAsia="Times New Roman" w:cs="Times New Roman"/>
-          <w:b w:val="1"/>
-          <w:bCs w:val="1"/>
+          <w:rFonts w:ascii="Times New Roman" w:eastAsia="Times New Roman" w:hAnsi="Times New Roman" w:cs="Times New Roman"/>
+          <w:b/>
+          <w:bCs/>
           <w:lang w:eastAsia="en-GB"/>
         </w:rPr>
         <w:t>ReSNet</w:t>
@@ -801,30 +800,21 @@
       <w:proofErr w:type="spellEnd"/>
       <w:r>
         <w:rPr>
-          <w:rFonts w:ascii="Times New Roman" w:hAnsi="Times New Roman" w:eastAsia="Times New Roman" w:cs="Times New Roman"/>
-          <w:b w:val="1"/>
-          <w:bCs w:val="1"/>
+          <w:rFonts w:ascii="Times New Roman" w:eastAsia="Times New Roman" w:hAnsi="Times New Roman" w:cs="Times New Roman"/>
+          <w:b/>
+          <w:bCs/>
           <w:lang w:eastAsia="en-GB"/>
         </w:rPr>
         <w:t xml:space="preserve"> (Get </w:t>
       </w:r>
       <w:r>
         <w:rPr>
-          <w:rFonts w:ascii="Times New Roman" w:hAnsi="Times New Roman" w:eastAsia="Times New Roman" w:cs="Times New Roman"/>
-          <w:b w:val="1"/>
-          <w:bCs w:val="1"/>
-          <w:lang w:eastAsia="en-GB"/>
-        </w:rPr>
-        <w:t xml:space="preserve">structure from another paper or code </w:t>
-      </w:r>
-      <w:r>
-        <w:rPr>
-          <w:rFonts w:ascii="Times New Roman" w:hAnsi="Times New Roman" w:eastAsia="Times New Roman" w:cs="Times New Roman"/>
-          <w:b w:val="1"/>
-          <w:bCs w:val="1"/>
-          <w:lang w:eastAsia="en-GB"/>
-        </w:rPr>
-        <w:t>itself) - Conor</w:t>
+          <w:rFonts w:ascii="Times New Roman" w:eastAsia="Times New Roman" w:hAnsi="Times New Roman" w:cs="Times New Roman"/>
+          <w:b/>
+          <w:bCs/>
+          <w:lang w:eastAsia="en-GB"/>
+        </w:rPr>
+        <w:t>structure from another paper or code itself) - Conor</w:t>
       </w:r>
     </w:p>
     <w:p>
@@ -835,17 +825,17 @@
           <w:numId w:val="1"/>
         </w:numPr>
         <w:rPr>
-          <w:rFonts w:ascii="Times New Roman" w:hAnsi="Times New Roman" w:eastAsia="Times New Roman" w:cs="Times New Roman"/>
-          <w:b w:val="1"/>
-          <w:bCs w:val="1"/>
-          <w:lang w:eastAsia="en-GB"/>
-        </w:rPr>
-      </w:pPr>
-      <w:r>
-        <w:rPr>
-          <w:rFonts w:ascii="Times New Roman" w:hAnsi="Times New Roman" w:eastAsia="Times New Roman" w:cs="Times New Roman"/>
-          <w:b w:val="1"/>
-          <w:bCs w:val="1"/>
+          <w:rFonts w:ascii="Times New Roman" w:eastAsia="Times New Roman" w:hAnsi="Times New Roman" w:cs="Times New Roman"/>
+          <w:b/>
+          <w:bCs/>
+          <w:lang w:eastAsia="en-GB"/>
+        </w:rPr>
+      </w:pPr>
+      <w:r>
+        <w:rPr>
+          <w:rFonts w:ascii="Times New Roman" w:eastAsia="Times New Roman" w:hAnsi="Times New Roman" w:cs="Times New Roman"/>
+          <w:b/>
+          <w:bCs/>
           <w:lang w:eastAsia="en-GB"/>
         </w:rPr>
         <w:t xml:space="preserve">Set Up </w:t>
@@ -853,9 +843,9 @@
       <w:proofErr w:type="spellStart"/>
       <w:r>
         <w:rPr>
-          <w:rFonts w:ascii="Times New Roman" w:hAnsi="Times New Roman" w:eastAsia="Times New Roman" w:cs="Times New Roman"/>
-          <w:b w:val="1"/>
-          <w:bCs w:val="1"/>
+          <w:rFonts w:ascii="Times New Roman" w:eastAsia="Times New Roman" w:hAnsi="Times New Roman" w:cs="Times New Roman"/>
+          <w:b/>
+          <w:bCs/>
           <w:lang w:eastAsia="en-GB"/>
         </w:rPr>
         <w:t>CovNet</w:t>
@@ -863,9 +853,9 @@
       <w:proofErr w:type="spellEnd"/>
       <w:r>
         <w:rPr>
-          <w:rFonts w:ascii="Times New Roman" w:hAnsi="Times New Roman" w:eastAsia="Times New Roman" w:cs="Times New Roman"/>
-          <w:b w:val="1"/>
-          <w:bCs w:val="1"/>
+          <w:rFonts w:ascii="Times New Roman" w:eastAsia="Times New Roman" w:hAnsi="Times New Roman" w:cs="Times New Roman"/>
+          <w:b/>
+          <w:bCs/>
           <w:lang w:eastAsia="en-GB"/>
         </w:rPr>
         <w:t xml:space="preserve"> – Ahmad</w:t>
@@ -879,16 +869,16 @@
           <w:numId w:val="1"/>
         </w:numPr>
         <w:rPr>
-          <w:b w:val="1"/>
-          <w:bCs w:val="1"/>
-          <w:lang w:eastAsia="en-GB"/>
-        </w:rPr>
-      </w:pPr>
-      <w:r>
-        <w:rPr>
-          <w:rFonts w:ascii="Times New Roman" w:hAnsi="Times New Roman" w:eastAsia="Times New Roman" w:cs="Times New Roman"/>
-          <w:b w:val="1"/>
-          <w:bCs w:val="1"/>
+          <w:b/>
+          <w:bCs/>
+          <w:lang w:eastAsia="en-GB"/>
+        </w:rPr>
+      </w:pPr>
+      <w:r>
+        <w:rPr>
+          <w:rFonts w:ascii="Times New Roman" w:eastAsia="Times New Roman" w:hAnsi="Times New Roman" w:cs="Times New Roman"/>
+          <w:b/>
+          <w:bCs/>
           <w:lang w:eastAsia="en-GB"/>
         </w:rPr>
         <w:t>Set up FCN - Ethan</w:t>
@@ -902,17 +892,15 @@
           <w:numId w:val="1"/>
         </w:numPr>
         <w:rPr>
-          <w:rFonts w:ascii="Times New Roman" w:hAnsi="Times New Roman" w:eastAsia="Times New Roman" w:cs="Times New Roman"/>
-          <w:b w:val="1"/>
-          <w:bCs w:val="1"/>
-          <w:lang w:eastAsia="en-GB"/>
-        </w:rPr>
-      </w:pPr>
-      <w:r>
-        <w:rPr>
-          <w:rFonts w:ascii="Times New Roman" w:hAnsi="Times New Roman" w:eastAsia="Times New Roman" w:cs="Times New Roman"/>
-          <w:b w:val="0"/>
-          <w:bCs w:val="0"/>
+          <w:rFonts w:ascii="Times New Roman" w:eastAsia="Times New Roman" w:hAnsi="Times New Roman" w:cs="Times New Roman"/>
+          <w:b/>
+          <w:bCs/>
+          <w:lang w:eastAsia="en-GB"/>
+        </w:rPr>
+      </w:pPr>
+      <w:r>
+        <w:rPr>
+          <w:rFonts w:ascii="Times New Roman" w:eastAsia="Times New Roman" w:hAnsi="Times New Roman" w:cs="Times New Roman"/>
           <w:lang w:eastAsia="en-GB"/>
         </w:rPr>
         <w:t xml:space="preserve">Build </w:t>
@@ -920,9 +908,7 @@
       <w:proofErr w:type="spellStart"/>
       <w:r>
         <w:rPr>
-          <w:rFonts w:ascii="Times New Roman" w:hAnsi="Times New Roman" w:eastAsia="Times New Roman" w:cs="Times New Roman"/>
-          <w:b w:val="0"/>
-          <w:bCs w:val="0"/>
+          <w:rFonts w:ascii="Times New Roman" w:eastAsia="Times New Roman" w:hAnsi="Times New Roman" w:cs="Times New Roman"/>
           <w:lang w:eastAsia="en-GB"/>
         </w:rPr>
         <w:t>Nestrov</w:t>
@@ -930,31 +916,757 @@
       <w:proofErr w:type="spellEnd"/>
       <w:r>
         <w:rPr>
-          <w:rFonts w:ascii="Times New Roman" w:hAnsi="Times New Roman" w:eastAsia="Times New Roman" w:cs="Times New Roman"/>
-          <w:b w:val="0"/>
-          <w:bCs w:val="0"/>
+          <w:rFonts w:ascii="Times New Roman" w:eastAsia="Times New Roman" w:hAnsi="Times New Roman" w:cs="Times New Roman"/>
+          <w:lang w:eastAsia="en-GB"/>
+        </w:rPr>
+        <w:t xml:space="preserve"> optimiser - </w:t>
+      </w:r>
+    </w:p>
+    <w:p>
+      <w:pPr>
+        <w:pStyle w:val="ListParagraph"/>
+        <w:numPr>
+          <w:ilvl w:val="1"/>
+          <w:numId w:val="1"/>
+        </w:numPr>
+        <w:rPr>
+          <w:rFonts w:ascii="Times New Roman" w:eastAsia="Times New Roman" w:hAnsi="Times New Roman" w:cs="Times New Roman"/>
+          <w:lang w:eastAsia="en-GB"/>
+        </w:rPr>
+      </w:pPr>
+      <w:r>
+        <w:rPr>
+          <w:rFonts w:ascii="Times New Roman" w:eastAsia="Times New Roman" w:hAnsi="Times New Roman" w:cs="Times New Roman"/>
+          <w:lang w:eastAsia="en-GB"/>
+        </w:rPr>
+        <w:t>Build Mass Optimiser</w:t>
+      </w:r>
+    </w:p>
+    <w:p>
+      <w:pPr>
+        <w:pStyle w:val="ListParagraph"/>
+        <w:numPr>
+          <w:ilvl w:val="1"/>
+          <w:numId w:val="1"/>
+        </w:numPr>
+        <w:rPr>
+          <w:rFonts w:ascii="Times New Roman" w:eastAsia="Times New Roman" w:hAnsi="Times New Roman" w:cs="Times New Roman"/>
+          <w:b/>
+          <w:bCs/>
+          <w:lang w:eastAsia="en-GB"/>
+        </w:rPr>
+      </w:pPr>
+      <w:r>
+        <w:rPr>
+          <w:rFonts w:ascii="Times New Roman" w:eastAsia="Times New Roman" w:hAnsi="Times New Roman" w:cs="Times New Roman"/>
+          <w:lang w:eastAsia="en-GB"/>
+        </w:rPr>
+        <w:t>Test optimisers on networks</w:t>
+      </w:r>
+    </w:p>
+    <w:p>
+      <w:pPr>
+        <w:pStyle w:val="ListParagraph"/>
+        <w:ind w:left="1440"/>
+        <w:rPr>
+          <w:rFonts w:ascii="Times New Roman" w:eastAsia="Times New Roman" w:hAnsi="Times New Roman" w:cs="Times New Roman"/>
+          <w:b/>
+          <w:bCs/>
+          <w:lang w:eastAsia="en-GB"/>
+        </w:rPr>
+      </w:pPr>
+    </w:p>
+    <w:p>
+      <w:pPr>
+        <w:pStyle w:val="ListParagraph"/>
+        <w:numPr>
+          <w:ilvl w:val="0"/>
+          <w:numId w:val="1"/>
+        </w:numPr>
+        <w:rPr>
+          <w:rFonts w:ascii="Times New Roman" w:eastAsia="Times New Roman" w:hAnsi="Times New Roman" w:cs="Times New Roman"/>
+          <w:b/>
+          <w:bCs/>
+          <w:lang w:eastAsia="en-GB"/>
+        </w:rPr>
+      </w:pPr>
+      <w:r>
+        <w:rPr>
+          <w:rFonts w:ascii="Times New Roman" w:eastAsia="Times New Roman" w:hAnsi="Times New Roman" w:cs="Times New Roman"/>
+          <w:b/>
+          <w:bCs/>
+          <w:lang w:eastAsia="en-GB"/>
+        </w:rPr>
+        <w:t>Preliminary tasks</w:t>
+      </w:r>
+    </w:p>
+    <w:p>
+      <w:pPr>
+        <w:pStyle w:val="ListParagraph"/>
+        <w:numPr>
+          <w:ilvl w:val="1"/>
+          <w:numId w:val="1"/>
+        </w:numPr>
+        <w:rPr>
+          <w:rFonts w:ascii="Times New Roman" w:eastAsia="Times New Roman" w:hAnsi="Times New Roman" w:cs="Times New Roman"/>
+          <w:b/>
+          <w:bCs/>
+          <w:lang w:eastAsia="en-GB"/>
+        </w:rPr>
+      </w:pPr>
+      <w:r>
+        <w:rPr>
+          <w:rFonts w:ascii="Times New Roman" w:eastAsia="Times New Roman" w:hAnsi="Times New Roman" w:cs="Times New Roman"/>
+          <w:lang w:eastAsia="en-GB"/>
+        </w:rPr>
+        <w:t>Get FCN, CNN</w:t>
+      </w:r>
+      <w:r>
+        <w:rPr>
+          <w:rFonts w:ascii="Times New Roman" w:eastAsia="Times New Roman" w:hAnsi="Times New Roman" w:cs="Times New Roman"/>
+          <w:lang w:eastAsia="en-GB"/>
+        </w:rPr>
+        <w:t xml:space="preserve"> working with </w:t>
+      </w:r>
+      <w:r>
+        <w:rPr>
+          <w:rFonts w:ascii="Times New Roman" w:eastAsia="Times New Roman" w:hAnsi="Times New Roman" w:cs="Times New Roman"/>
+          <w:lang w:eastAsia="en-GB"/>
+        </w:rPr>
+        <w:t>ADAM and SGD</w:t>
+      </w:r>
+    </w:p>
+    <w:p>
+      <w:pPr>
+        <w:rPr>
+          <w:rFonts w:ascii="Times New Roman" w:eastAsia="Times New Roman" w:hAnsi="Times New Roman" w:cs="Times New Roman"/>
+          <w:lang w:eastAsia="en-GB"/>
+        </w:rPr>
+      </w:pPr>
+    </w:p>
+    <w:p>
+      <w:pPr>
+        <w:pStyle w:val="ListParagraph"/>
+        <w:numPr>
+          <w:ilvl w:val="0"/>
+          <w:numId w:val="1"/>
+        </w:numPr>
+        <w:rPr>
+          <w:rFonts w:ascii="Times New Roman" w:eastAsia="Times New Roman" w:hAnsi="Times New Roman" w:cs="Times New Roman"/>
+          <w:b/>
+          <w:bCs/>
+          <w:lang w:eastAsia="en-GB"/>
+        </w:rPr>
+      </w:pPr>
+      <w:r>
+        <w:rPr>
+          <w:rFonts w:ascii="Times New Roman" w:eastAsia="Times New Roman" w:hAnsi="Times New Roman" w:cs="Times New Roman"/>
+          <w:b/>
+          <w:bCs/>
+          <w:lang w:eastAsia="en-GB"/>
+        </w:rPr>
+        <w:t>Other Tests we can do</w:t>
+      </w:r>
+    </w:p>
+    <w:p>
+      <w:pPr>
+        <w:pStyle w:val="ListParagraph"/>
+        <w:numPr>
+          <w:ilvl w:val="1"/>
+          <w:numId w:val="1"/>
+        </w:numPr>
+        <w:rPr>
+          <w:rFonts w:ascii="Times New Roman" w:eastAsia="Times New Roman" w:hAnsi="Times New Roman" w:cs="Times New Roman"/>
+          <w:b/>
+          <w:bCs/>
+          <w:lang w:eastAsia="en-GB"/>
+        </w:rPr>
+      </w:pPr>
+      <w:r>
+        <w:rPr>
+          <w:rFonts w:ascii="Times New Roman" w:eastAsia="Times New Roman" w:hAnsi="Times New Roman" w:cs="Times New Roman"/>
+          <w:lang w:eastAsia="en-GB"/>
+        </w:rPr>
+        <w:t>Hyperparameter search – See if dense grid search gives different hyperparameters</w:t>
+      </w:r>
+    </w:p>
+    <w:p>
+      <w:pPr>
+        <w:pStyle w:val="ListParagraph"/>
+        <w:numPr>
+          <w:ilvl w:val="1"/>
+          <w:numId w:val="1"/>
+        </w:numPr>
+        <w:rPr>
+          <w:rFonts w:ascii="Times New Roman" w:eastAsia="Times New Roman" w:hAnsi="Times New Roman" w:cs="Times New Roman"/>
+          <w:b/>
+          <w:bCs/>
+          <w:lang w:eastAsia="en-GB"/>
+        </w:rPr>
+      </w:pPr>
+      <w:r>
+        <w:rPr>
+          <w:rFonts w:ascii="Times New Roman" w:eastAsia="Times New Roman" w:hAnsi="Times New Roman" w:cs="Times New Roman"/>
+          <w:lang w:eastAsia="en-GB"/>
+        </w:rPr>
+        <w:t>Test theoretical hyperparameters</w:t>
+      </w:r>
+      <w:r>
+        <w:rPr>
+          <w:rFonts w:ascii="Times New Roman" w:eastAsia="Times New Roman" w:hAnsi="Times New Roman" w:cs="Times New Roman"/>
+          <w:lang w:eastAsia="en-GB"/>
+        </w:rPr>
+        <w:t>??</w:t>
+      </w:r>
+    </w:p>
+    <w:p>
+      <w:pPr>
+        <w:pStyle w:val="ListParagraph"/>
+        <w:numPr>
+          <w:ilvl w:val="1"/>
+          <w:numId w:val="1"/>
+        </w:numPr>
+        <w:rPr>
+          <w:rFonts w:ascii="Times New Roman" w:eastAsia="Times New Roman" w:hAnsi="Times New Roman" w:cs="Times New Roman"/>
+          <w:b/>
+          <w:bCs/>
+          <w:highlight w:val="yellow"/>
+          <w:lang w:eastAsia="en-GB"/>
+        </w:rPr>
+      </w:pPr>
+      <w:r>
+        <w:rPr>
+          <w:rFonts w:ascii="Times New Roman" w:eastAsia="Times New Roman" w:hAnsi="Times New Roman" w:cs="Times New Roman"/>
+          <w:highlight w:val="yellow"/>
+          <w:lang w:eastAsia="en-GB"/>
+        </w:rPr>
+        <w:t>See the path that the optimiser takes using contour plots – Lab3</w:t>
+      </w:r>
+    </w:p>
+    <w:p>
+      <w:pPr>
+        <w:pStyle w:val="ListParagraph"/>
+        <w:numPr>
+          <w:ilvl w:val="1"/>
+          <w:numId w:val="1"/>
+        </w:numPr>
+        <w:rPr>
+          <w:rFonts w:ascii="Times New Roman" w:eastAsia="Times New Roman" w:hAnsi="Times New Roman" w:cs="Times New Roman"/>
+          <w:b/>
+          <w:bCs/>
+          <w:highlight w:val="yellow"/>
+          <w:lang w:eastAsia="en-GB"/>
+        </w:rPr>
+      </w:pPr>
+      <w:r>
+        <w:rPr>
+          <w:rFonts w:ascii="Times New Roman" w:eastAsia="Times New Roman" w:hAnsi="Times New Roman" w:cs="Times New Roman"/>
+          <w:highlight w:val="yellow"/>
+          <w:lang w:eastAsia="en-GB"/>
+        </w:rPr>
+        <w:t>Test Different architectures</w:t>
+      </w:r>
+    </w:p>
+    <w:p>
+      <w:pPr>
+        <w:pStyle w:val="ListParagraph"/>
+        <w:numPr>
+          <w:ilvl w:val="2"/>
+          <w:numId w:val="1"/>
+        </w:numPr>
+        <w:rPr>
+          <w:rFonts w:ascii="Times New Roman" w:eastAsia="Times New Roman" w:hAnsi="Times New Roman" w:cs="Times New Roman"/>
+          <w:b/>
+          <w:bCs/>
+          <w:lang w:eastAsia="en-GB"/>
+        </w:rPr>
+      </w:pPr>
+      <w:r>
+        <w:rPr>
+          <w:rFonts w:ascii="Times New Roman" w:eastAsia="Times New Roman" w:hAnsi="Times New Roman" w:cs="Times New Roman"/>
+          <w:lang w:eastAsia="en-GB"/>
+        </w:rPr>
+        <w:t xml:space="preserve">Gan </w:t>
+      </w:r>
+    </w:p>
+    <w:p>
+      <w:pPr>
+        <w:pStyle w:val="ListParagraph"/>
+        <w:numPr>
+          <w:ilvl w:val="2"/>
+          <w:numId w:val="1"/>
+        </w:numPr>
+        <w:rPr>
+          <w:rFonts w:ascii="Times New Roman" w:eastAsia="Times New Roman" w:hAnsi="Times New Roman" w:cs="Times New Roman"/>
+          <w:b/>
+          <w:bCs/>
+          <w:lang w:eastAsia="en-GB"/>
+        </w:rPr>
+      </w:pPr>
+      <w:proofErr w:type="spellStart"/>
+      <w:r>
+        <w:rPr>
+          <w:rFonts w:ascii="Times New Roman" w:eastAsia="Times New Roman" w:hAnsi="Times New Roman" w:cs="Times New Roman"/>
+          <w:lang w:eastAsia="en-GB"/>
+        </w:rPr>
+        <w:lastRenderedPageBreak/>
+        <w:t>AleXnet</w:t>
+      </w:r>
+      <w:proofErr w:type="spellEnd"/>
+    </w:p>
+    <w:p>
+      <w:pPr>
+        <w:pStyle w:val="ListParagraph"/>
+        <w:numPr>
+          <w:ilvl w:val="2"/>
+          <w:numId w:val="1"/>
+        </w:numPr>
+        <w:rPr>
+          <w:rFonts w:ascii="Times New Roman" w:eastAsia="Times New Roman" w:hAnsi="Times New Roman" w:cs="Times New Roman"/>
+          <w:b/>
+          <w:bCs/>
+          <w:lang w:eastAsia="en-GB"/>
+        </w:rPr>
+      </w:pPr>
+      <w:r>
+        <w:rPr>
+          <w:rFonts w:ascii="Times New Roman" w:eastAsia="Times New Roman" w:hAnsi="Times New Roman" w:cs="Times New Roman"/>
+          <w:lang w:eastAsia="en-GB"/>
+        </w:rPr>
+        <w:t>Var</w:t>
+      </w:r>
+    </w:p>
+    <w:p>
+      <w:pPr>
+        <w:pStyle w:val="ListParagraph"/>
+        <w:numPr>
+          <w:ilvl w:val="2"/>
+          <w:numId w:val="1"/>
+        </w:numPr>
+        <w:rPr>
+          <w:rFonts w:ascii="Times New Roman" w:eastAsia="Times New Roman" w:hAnsi="Times New Roman" w:cs="Times New Roman"/>
+          <w:b/>
+          <w:bCs/>
+          <w:lang w:eastAsia="en-GB"/>
+        </w:rPr>
+      </w:pPr>
+      <w:r>
+        <w:rPr>
+          <w:rFonts w:ascii="Times New Roman" w:eastAsia="Times New Roman" w:hAnsi="Times New Roman" w:cs="Times New Roman"/>
+          <w:lang w:eastAsia="en-GB"/>
+        </w:rPr>
+        <w:t>LSTM</w:t>
+      </w:r>
+    </w:p>
+    <w:p>
+      <w:pPr>
+        <w:pStyle w:val="ListParagraph"/>
+        <w:numPr>
+          <w:ilvl w:val="2"/>
+          <w:numId w:val="1"/>
+        </w:numPr>
+        <w:rPr>
+          <w:rFonts w:ascii="Times New Roman" w:eastAsia="Times New Roman" w:hAnsi="Times New Roman" w:cs="Times New Roman"/>
+          <w:b/>
+          <w:bCs/>
+          <w:lang w:eastAsia="en-GB"/>
+        </w:rPr>
+      </w:pPr>
+      <w:r>
+        <w:rPr>
+          <w:rFonts w:ascii="Times New Roman" w:eastAsia="Times New Roman" w:hAnsi="Times New Roman" w:cs="Times New Roman"/>
+          <w:lang w:eastAsia="en-GB"/>
+        </w:rPr>
+        <w:t>RNN</w:t>
+      </w:r>
+    </w:p>
+    <w:p>
+      <w:pPr>
+        <w:ind w:left="720"/>
+        <w:rPr>
+          <w:rFonts w:ascii="Times New Roman" w:eastAsia="Times New Roman" w:hAnsi="Times New Roman" w:cs="Times New Roman"/>
+          <w:b/>
+          <w:bCs/>
+          <w:lang w:eastAsia="en-GB"/>
+        </w:rPr>
+      </w:pPr>
+    </w:p>
+    <w:p>
+      <w:pPr>
+        <w:pStyle w:val="ListParagraph"/>
+        <w:ind w:left="2160"/>
+        <w:rPr>
+          <w:rFonts w:ascii="Times New Roman" w:eastAsia="Times New Roman" w:hAnsi="Times New Roman" w:cs="Times New Roman"/>
+          <w:b/>
+          <w:bCs/>
+          <w:lang w:eastAsia="en-GB"/>
+        </w:rPr>
+      </w:pPr>
+    </w:p>
+    <w:p>
+      <w:pPr>
+        <w:rPr>
+          <w:rFonts w:ascii="Times New Roman" w:eastAsia="Times New Roman" w:hAnsi="Times New Roman" w:cs="Times New Roman"/>
+          <w:b/>
+          <w:bCs/>
+          <w:u w:val="single"/>
+          <w:lang w:eastAsia="en-GB"/>
+        </w:rPr>
+      </w:pPr>
+      <w:r>
+        <w:rPr>
+          <w:rFonts w:ascii="Times New Roman" w:eastAsia="Times New Roman" w:hAnsi="Times New Roman" w:cs="Times New Roman"/>
+          <w:b/>
+          <w:bCs/>
+          <w:u w:val="single"/>
+          <w:lang w:eastAsia="en-GB"/>
+        </w:rPr>
+        <w:t>Tue – 29 mar 2022</w:t>
+      </w:r>
+    </w:p>
+    <w:p>
+      <w:pPr>
+        <w:rPr>
+          <w:rFonts w:ascii="Times New Roman" w:eastAsia="Times New Roman" w:hAnsi="Times New Roman" w:cs="Times New Roman"/>
+          <w:b/>
+          <w:bCs/>
+          <w:lang w:eastAsia="en-GB"/>
+        </w:rPr>
+      </w:pPr>
+      <w:r>
+        <w:rPr>
+          <w:rFonts w:ascii="Times New Roman" w:eastAsia="Times New Roman" w:hAnsi="Times New Roman" w:cs="Times New Roman"/>
+          <w:b/>
+          <w:bCs/>
+          <w:lang w:eastAsia="en-GB"/>
+        </w:rPr>
+        <w:t>-Resnet almost wo</w:t>
+      </w:r>
+      <w:r>
+        <w:rPr>
+          <w:rFonts w:ascii="Times New Roman" w:eastAsia="Times New Roman" w:hAnsi="Times New Roman" w:cs="Times New Roman"/>
+          <w:b/>
+          <w:bCs/>
+          <w:lang w:eastAsia="en-GB"/>
+        </w:rPr>
+        <w:t>r</w:t>
+      </w:r>
+      <w:r>
+        <w:rPr>
+          <w:rFonts w:ascii="Times New Roman" w:eastAsia="Times New Roman" w:hAnsi="Times New Roman" w:cs="Times New Roman"/>
+          <w:b/>
+          <w:bCs/>
+          <w:lang w:eastAsia="en-GB"/>
+        </w:rPr>
+        <w:t>king</w:t>
+      </w:r>
+    </w:p>
+    <w:p>
+      <w:pPr>
+        <w:rPr>
+          <w:rFonts w:ascii="Times New Roman" w:eastAsia="Times New Roman" w:hAnsi="Times New Roman" w:cs="Times New Roman"/>
+          <w:b/>
+          <w:bCs/>
+          <w:lang w:eastAsia="en-GB"/>
+        </w:rPr>
+      </w:pPr>
+      <w:r>
+        <w:rPr>
+          <w:rFonts w:ascii="Times New Roman" w:eastAsia="Times New Roman" w:hAnsi="Times New Roman" w:cs="Times New Roman"/>
+          <w:b/>
+          <w:bCs/>
+          <w:lang w:eastAsia="en-GB"/>
+        </w:rPr>
+        <w:t>-CNN almost working</w:t>
+      </w:r>
+    </w:p>
+    <w:p>
+      <w:pPr>
+        <w:rPr>
+          <w:rFonts w:ascii="Times New Roman" w:eastAsia="Times New Roman" w:hAnsi="Times New Roman" w:cs="Times New Roman"/>
+          <w:b/>
+          <w:bCs/>
+          <w:lang w:eastAsia="en-GB"/>
+        </w:rPr>
+      </w:pPr>
+    </w:p>
+    <w:p>
+      <w:pPr>
+        <w:rPr>
+          <w:rFonts w:ascii="Times New Roman" w:eastAsia="Times New Roman" w:hAnsi="Times New Roman" w:cs="Times New Roman"/>
+          <w:b/>
+          <w:bCs/>
+          <w:lang w:eastAsia="en-GB"/>
+        </w:rPr>
+      </w:pPr>
+      <w:r>
+        <w:rPr>
+          <w:rFonts w:ascii="Times New Roman" w:eastAsia="Times New Roman" w:hAnsi="Times New Roman" w:cs="Times New Roman"/>
+          <w:b/>
+          <w:bCs/>
+          <w:lang w:eastAsia="en-GB"/>
+        </w:rPr>
+        <w:t>Tasks</w:t>
+      </w:r>
+      <w:r>
+        <w:rPr>
+          <w:rFonts w:ascii="Times New Roman" w:eastAsia="Times New Roman" w:hAnsi="Times New Roman" w:cs="Times New Roman"/>
+          <w:b/>
+          <w:bCs/>
+          <w:lang w:eastAsia="en-GB"/>
+        </w:rPr>
+        <w:t xml:space="preserve"> for next meeting</w:t>
+      </w:r>
+    </w:p>
+    <w:p>
+      <w:pPr>
+        <w:pStyle w:val="ListParagraph"/>
+        <w:numPr>
+          <w:ilvl w:val="0"/>
+          <w:numId w:val="1"/>
+        </w:numPr>
+        <w:rPr>
+          <w:rFonts w:ascii="Times New Roman" w:eastAsia="Times New Roman" w:hAnsi="Times New Roman" w:cs="Times New Roman"/>
+          <w:b/>
+          <w:bCs/>
+          <w:lang w:eastAsia="en-GB"/>
+        </w:rPr>
+      </w:pPr>
+      <w:r>
+        <w:rPr>
+          <w:rFonts w:ascii="Times New Roman" w:eastAsia="Times New Roman" w:hAnsi="Times New Roman" w:cs="Times New Roman"/>
+          <w:b/>
+          <w:bCs/>
+          <w:lang w:eastAsia="en-GB"/>
+        </w:rPr>
+        <w:t xml:space="preserve">Ahmad </w:t>
+      </w:r>
+    </w:p>
+    <w:p>
+      <w:pPr>
+        <w:pStyle w:val="ListParagraph"/>
+        <w:numPr>
+          <w:ilvl w:val="1"/>
+          <w:numId w:val="1"/>
+        </w:numPr>
+        <w:rPr>
+          <w:rFonts w:ascii="Times New Roman" w:eastAsia="Times New Roman" w:hAnsi="Times New Roman" w:cs="Times New Roman"/>
+          <w:b/>
+          <w:bCs/>
+          <w:lang w:eastAsia="en-GB"/>
+        </w:rPr>
+      </w:pPr>
+      <w:r>
+        <w:rPr>
+          <w:rFonts w:ascii="Times New Roman" w:eastAsia="Times New Roman" w:hAnsi="Times New Roman" w:cs="Times New Roman"/>
+          <w:b/>
+          <w:bCs/>
+          <w:lang w:eastAsia="en-GB"/>
+        </w:rPr>
+        <w:t>Finish with C</w:t>
+      </w:r>
+      <w:r>
+        <w:rPr>
+          <w:rFonts w:ascii="Times New Roman" w:eastAsia="Times New Roman" w:hAnsi="Times New Roman" w:cs="Times New Roman"/>
+          <w:b/>
+          <w:bCs/>
+          <w:lang w:eastAsia="en-GB"/>
+        </w:rPr>
+        <w:t>NN</w:t>
+      </w:r>
+    </w:p>
+    <w:p>
+      <w:pPr>
+        <w:pStyle w:val="ListParagraph"/>
+        <w:numPr>
+          <w:ilvl w:val="1"/>
+          <w:numId w:val="1"/>
+        </w:numPr>
+        <w:rPr>
+          <w:rFonts w:ascii="Times New Roman" w:eastAsia="Times New Roman" w:hAnsi="Times New Roman" w:cs="Times New Roman"/>
+          <w:b/>
+          <w:bCs/>
+          <w:lang w:eastAsia="en-GB"/>
+        </w:rPr>
+      </w:pPr>
+      <w:r>
+        <w:rPr>
+          <w:rFonts w:ascii="Times New Roman" w:eastAsia="Times New Roman" w:hAnsi="Times New Roman" w:cs="Times New Roman"/>
+          <w:b/>
+          <w:bCs/>
+          <w:lang w:eastAsia="en-GB"/>
+        </w:rPr>
+        <w:t>Get MASS Optimiser up and running</w:t>
+      </w:r>
+    </w:p>
+    <w:p>
+      <w:pPr>
+        <w:pStyle w:val="ListParagraph"/>
+        <w:numPr>
+          <w:ilvl w:val="0"/>
+          <w:numId w:val="1"/>
+        </w:numPr>
+        <w:rPr>
+          <w:rFonts w:ascii="Times New Roman" w:eastAsia="Times New Roman" w:hAnsi="Times New Roman" w:cs="Times New Roman"/>
+          <w:b/>
+          <w:bCs/>
+          <w:lang w:eastAsia="en-GB"/>
+        </w:rPr>
+      </w:pPr>
+      <w:r>
+        <w:rPr>
+          <w:rFonts w:ascii="Times New Roman" w:eastAsia="Times New Roman" w:hAnsi="Times New Roman" w:cs="Times New Roman"/>
+          <w:b/>
+          <w:bCs/>
+          <w:lang w:eastAsia="en-GB"/>
+        </w:rPr>
+        <w:t>Etha</w:t>
+      </w:r>
+      <w:r>
+        <w:rPr>
+          <w:rFonts w:ascii="Times New Roman" w:eastAsia="Times New Roman" w:hAnsi="Times New Roman" w:cs="Times New Roman"/>
+          <w:b/>
+          <w:bCs/>
+          <w:lang w:eastAsia="en-GB"/>
+        </w:rPr>
+        <w:t>n</w:t>
+      </w:r>
+    </w:p>
+    <w:p>
+      <w:pPr>
+        <w:pStyle w:val="ListParagraph"/>
+        <w:numPr>
+          <w:ilvl w:val="1"/>
+          <w:numId w:val="1"/>
+        </w:numPr>
+        <w:rPr>
+          <w:rFonts w:ascii="Times New Roman" w:eastAsia="Times New Roman" w:hAnsi="Times New Roman" w:cs="Times New Roman"/>
+          <w:b/>
+          <w:bCs/>
+          <w:lang w:eastAsia="en-GB"/>
+        </w:rPr>
+      </w:pPr>
+      <w:r>
+        <w:rPr>
+          <w:rFonts w:ascii="Times New Roman" w:eastAsia="Times New Roman" w:hAnsi="Times New Roman" w:cs="Times New Roman"/>
+          <w:b/>
+          <w:bCs/>
+          <w:lang w:eastAsia="en-GB"/>
+        </w:rPr>
+        <w:t>Finish up with FCN</w:t>
+      </w:r>
+    </w:p>
+    <w:p>
+      <w:pPr>
+        <w:pStyle w:val="ListParagraph"/>
+        <w:numPr>
+          <w:ilvl w:val="1"/>
+          <w:numId w:val="1"/>
+        </w:numPr>
+        <w:rPr>
+          <w:rFonts w:ascii="Times New Roman" w:eastAsia="Times New Roman" w:hAnsi="Times New Roman" w:cs="Times New Roman"/>
+          <w:b/>
+          <w:bCs/>
+          <w:lang w:eastAsia="en-GB"/>
+        </w:rPr>
+      </w:pPr>
+      <w:r>
+        <w:rPr>
+          <w:rFonts w:ascii="Times New Roman" w:eastAsia="Times New Roman" w:hAnsi="Times New Roman" w:cs="Times New Roman"/>
+          <w:b/>
+          <w:bCs/>
+          <w:lang w:eastAsia="en-GB"/>
+        </w:rPr>
+        <w:t xml:space="preserve">Get </w:t>
+      </w:r>
+      <w:proofErr w:type="spellStart"/>
+      <w:r>
+        <w:rPr>
+          <w:rFonts w:ascii="Times New Roman" w:eastAsia="Times New Roman" w:hAnsi="Times New Roman" w:cs="Times New Roman"/>
+          <w:b/>
+          <w:bCs/>
+          <w:lang w:eastAsia="en-GB"/>
+        </w:rPr>
+        <w:t>Alexnet</w:t>
+      </w:r>
+      <w:proofErr w:type="spellEnd"/>
+      <w:r>
+        <w:rPr>
+          <w:rFonts w:ascii="Times New Roman" w:eastAsia="Times New Roman" w:hAnsi="Times New Roman" w:cs="Times New Roman"/>
+          <w:b/>
+          <w:bCs/>
+          <w:lang w:eastAsia="en-GB"/>
+        </w:rPr>
+        <w:t xml:space="preserve"> working on cifar10 </w:t>
+      </w:r>
+    </w:p>
+    <w:p>
+      <w:pPr>
+        <w:pStyle w:val="ListParagraph"/>
+        <w:numPr>
+          <w:ilvl w:val="0"/>
+          <w:numId w:val="1"/>
+        </w:numPr>
+        <w:rPr>
+          <w:rFonts w:ascii="Times New Roman" w:eastAsia="Times New Roman" w:hAnsi="Times New Roman" w:cs="Times New Roman"/>
+          <w:b/>
+          <w:bCs/>
+          <w:lang w:eastAsia="en-GB"/>
+        </w:rPr>
+      </w:pPr>
+      <w:r>
+        <w:rPr>
+          <w:rFonts w:ascii="Times New Roman" w:eastAsia="Times New Roman" w:hAnsi="Times New Roman" w:cs="Times New Roman"/>
+          <w:b/>
+          <w:bCs/>
+          <w:lang w:eastAsia="en-GB"/>
+        </w:rPr>
+        <w:t>Conor</w:t>
+      </w:r>
+    </w:p>
+    <w:p>
+      <w:pPr>
+        <w:pStyle w:val="ListParagraph"/>
+        <w:numPr>
+          <w:ilvl w:val="1"/>
+          <w:numId w:val="1"/>
+        </w:numPr>
+        <w:rPr>
+          <w:rFonts w:ascii="Times New Roman" w:eastAsia="Times New Roman" w:hAnsi="Times New Roman" w:cs="Times New Roman"/>
+          <w:b/>
+          <w:bCs/>
+          <w:lang w:eastAsia="en-GB"/>
+        </w:rPr>
+      </w:pPr>
+      <w:r>
+        <w:rPr>
+          <w:rFonts w:ascii="Times New Roman" w:eastAsia="Times New Roman" w:hAnsi="Times New Roman" w:cs="Times New Roman"/>
+          <w:b/>
+          <w:bCs/>
+          <w:lang w:eastAsia="en-GB"/>
+        </w:rPr>
+        <w:t xml:space="preserve">Finish up with </w:t>
+      </w:r>
+      <w:proofErr w:type="spellStart"/>
+      <w:r>
+        <w:rPr>
+          <w:rFonts w:ascii="Times New Roman" w:eastAsia="Times New Roman" w:hAnsi="Times New Roman" w:cs="Times New Roman"/>
+          <w:b/>
+          <w:bCs/>
+          <w:lang w:eastAsia="en-GB"/>
+        </w:rPr>
+        <w:t>ReSNet</w:t>
+      </w:r>
+      <w:proofErr w:type="spellEnd"/>
+      <w:r>
+        <w:rPr>
+          <w:rFonts w:ascii="Times New Roman" w:eastAsia="Times New Roman" w:hAnsi="Times New Roman" w:cs="Times New Roman"/>
+          <w:b/>
+          <w:bCs/>
           <w:lang w:eastAsia="en-GB"/>
         </w:rPr>
         <w:t xml:space="preserve"> </w:t>
       </w:r>
-      <w:r>
-        <w:rPr>
-          <w:rFonts w:ascii="Times New Roman" w:hAnsi="Times New Roman" w:eastAsia="Times New Roman" w:cs="Times New Roman"/>
-          <w:b w:val="0"/>
-          <w:bCs w:val="0"/>
-          <w:lang w:eastAsia="en-GB"/>
-        </w:rPr>
-        <w:t>optimiser -</w:t>
-      </w:r>
-      <w:r>
-        <w:rPr>
-          <w:rFonts w:ascii="Times New Roman" w:hAnsi="Times New Roman" w:eastAsia="Times New Roman" w:cs="Times New Roman"/>
-          <w:b w:val="0"/>
-          <w:bCs w:val="0"/>
-          <w:lang w:eastAsia="en-GB"/>
-        </w:rPr>
-        <w:t xml:space="preserve"> </w:t>
-      </w:r>
     </w:p>
     <w:p>
       <w:pPr>
@@ -964,38 +1676,20 @@
           <w:numId w:val="1"/>
         </w:numPr>
         <w:rPr>
-          <w:rFonts w:ascii="Times New Roman" w:hAnsi="Times New Roman" w:eastAsia="Times New Roman" w:cs="Times New Roman"/>
-          <w:lang w:eastAsia="en-GB"/>
-        </w:rPr>
-      </w:pPr>
-      <w:r>
-        <w:rPr>
-          <w:rFonts w:ascii="Times New Roman" w:hAnsi="Times New Roman" w:eastAsia="Times New Roman" w:cs="Times New Roman"/>
-          <w:lang w:eastAsia="en-GB"/>
-        </w:rPr>
-        <w:t>Build Mass Optimiser</w:t>
-      </w:r>
-    </w:p>
-    <w:p>
-      <w:pPr>
-        <w:pStyle w:val="ListParagraph"/>
-        <w:numPr>
-          <w:ilvl w:val="1"/>
-          <w:numId w:val="1"/>
-        </w:numPr>
-        <w:rPr>
-          <w:rFonts w:ascii="Times New Roman" w:hAnsi="Times New Roman" w:eastAsia="Times New Roman" w:cs="Times New Roman"/>
-          <w:b/>
-          <w:bCs/>
-          <w:lang w:eastAsia="en-GB"/>
-        </w:rPr>
-      </w:pPr>
-      <w:r>
-        <w:rPr>
-          <w:rFonts w:ascii="Times New Roman" w:hAnsi="Times New Roman" w:eastAsia="Times New Roman" w:cs="Times New Roman"/>
-          <w:lang w:eastAsia="en-GB"/>
-        </w:rPr>
-        <w:t>Test optimisers on networks</w:t>
+          <w:rFonts w:ascii="Times New Roman" w:eastAsia="Times New Roman" w:hAnsi="Times New Roman" w:cs="Times New Roman"/>
+          <w:b/>
+          <w:bCs/>
+          <w:lang w:eastAsia="en-GB"/>
+        </w:rPr>
+      </w:pPr>
+      <w:r>
+        <w:rPr>
+          <w:rFonts w:ascii="Times New Roman" w:eastAsia="Times New Roman" w:hAnsi="Times New Roman" w:cs="Times New Roman"/>
+          <w:b/>
+          <w:bCs/>
+          <w:lang w:eastAsia="en-GB"/>
+        </w:rPr>
+        <w:t>Get LSTM working</w:t>
       </w:r>
     </w:p>
     <w:p>
@@ -1003,188 +1697,16 @@
         <w:pStyle w:val="ListParagraph"/>
         <w:ind w:left="1440"/>
         <w:rPr>
-          <w:rFonts w:ascii="Times New Roman" w:hAnsi="Times New Roman" w:eastAsia="Times New Roman" w:cs="Times New Roman"/>
-          <w:b/>
-          <w:bCs/>
-          <w:lang w:eastAsia="en-GB"/>
-        </w:rPr>
-      </w:pPr>
-    </w:p>
-    <w:p>
-      <w:pPr>
-        <w:pStyle w:val="ListParagraph"/>
-        <w:numPr>
-          <w:ilvl w:val="0"/>
-          <w:numId w:val="1"/>
-        </w:numPr>
-        <w:rPr>
-          <w:rFonts w:ascii="Times New Roman" w:hAnsi="Times New Roman" w:eastAsia="Times New Roman" w:cs="Times New Roman"/>
-          <w:b/>
-          <w:bCs/>
-          <w:lang w:eastAsia="en-GB"/>
-        </w:rPr>
-      </w:pPr>
-      <w:r>
-        <w:rPr>
-          <w:rFonts w:ascii="Times New Roman" w:hAnsi="Times New Roman" w:eastAsia="Times New Roman" w:cs="Times New Roman"/>
-          <w:b/>
-          <w:bCs/>
-          <w:lang w:eastAsia="en-GB"/>
-        </w:rPr>
-        <w:t>Preliminary tasks</w:t>
-      </w:r>
-    </w:p>
-    <w:p>
-      <w:pPr>
-        <w:pStyle w:val="ListParagraph"/>
-        <w:numPr>
-          <w:ilvl w:val="1"/>
-          <w:numId w:val="1"/>
-        </w:numPr>
-        <w:rPr>
-          <w:rFonts w:ascii="Times New Roman" w:hAnsi="Times New Roman" w:eastAsia="Times New Roman" w:cs="Times New Roman"/>
-          <w:b/>
-          <w:bCs/>
-          <w:lang w:eastAsia="en-GB"/>
-        </w:rPr>
-      </w:pPr>
-      <w:r>
-        <w:rPr>
-          <w:rFonts w:ascii="Times New Roman" w:hAnsi="Times New Roman" w:eastAsia="Times New Roman" w:cs="Times New Roman"/>
-          <w:lang w:eastAsia="en-GB"/>
-        </w:rPr>
-        <w:t>Get FCN, CNN</w:t>
-      </w:r>
-      <w:r>
-        <w:rPr>
-          <w:rFonts w:ascii="Times New Roman" w:hAnsi="Times New Roman" w:eastAsia="Times New Roman" w:cs="Times New Roman"/>
-          <w:lang w:eastAsia="en-GB"/>
-        </w:rPr>
-        <w:t xml:space="preserve"> working with </w:t>
-      </w:r>
-      <w:r>
-        <w:rPr>
-          <w:rFonts w:ascii="Times New Roman" w:hAnsi="Times New Roman" w:eastAsia="Times New Roman" w:cs="Times New Roman"/>
-          <w:lang w:eastAsia="en-GB"/>
-        </w:rPr>
-        <w:t>ADAM and SGD</w:t>
-      </w:r>
-    </w:p>
-    <w:p>
-      <w:pPr>
-        <w:rPr>
-          <w:rFonts w:ascii="Times New Roman" w:hAnsi="Times New Roman" w:eastAsia="Times New Roman" w:cs="Times New Roman"/>
-          <w:lang w:eastAsia="en-GB"/>
-        </w:rPr>
-      </w:pPr>
-    </w:p>
-    <w:p>
-      <w:pPr>
-        <w:pStyle w:val="ListParagraph"/>
-        <w:numPr>
-          <w:ilvl w:val="0"/>
-          <w:numId w:val="1"/>
-        </w:numPr>
-        <w:rPr>
-          <w:rFonts w:ascii="Times New Roman" w:hAnsi="Times New Roman" w:eastAsia="Times New Roman" w:cs="Times New Roman"/>
-          <w:b/>
-          <w:bCs/>
-          <w:lang w:eastAsia="en-GB"/>
-        </w:rPr>
-      </w:pPr>
-      <w:r>
-        <w:rPr>
-          <w:rFonts w:ascii="Times New Roman" w:hAnsi="Times New Roman" w:eastAsia="Times New Roman" w:cs="Times New Roman"/>
-          <w:b/>
-          <w:bCs/>
-          <w:lang w:eastAsia="en-GB"/>
-        </w:rPr>
-        <w:t>Other Tests we can do</w:t>
-      </w:r>
-    </w:p>
-    <w:p>
-      <w:pPr>
-        <w:pStyle w:val="ListParagraph"/>
-        <w:numPr>
-          <w:ilvl w:val="1"/>
-          <w:numId w:val="1"/>
-        </w:numPr>
-        <w:rPr>
-          <w:rFonts w:ascii="Times New Roman" w:hAnsi="Times New Roman" w:eastAsia="Times New Roman" w:cs="Times New Roman"/>
-          <w:b/>
-          <w:bCs/>
-          <w:lang w:eastAsia="en-GB"/>
-        </w:rPr>
-      </w:pPr>
-      <w:r>
-        <w:rPr>
-          <w:rFonts w:ascii="Times New Roman" w:hAnsi="Times New Roman" w:eastAsia="Times New Roman" w:cs="Times New Roman"/>
-          <w:lang w:eastAsia="en-GB"/>
-        </w:rPr>
-        <w:t>Hyperparameter search – See if dense grid search gives different hyperparameters</w:t>
-      </w:r>
-    </w:p>
-    <w:p>
-      <w:pPr>
-        <w:pStyle w:val="ListParagraph"/>
-        <w:numPr>
-          <w:ilvl w:val="1"/>
-          <w:numId w:val="1"/>
-        </w:numPr>
-        <w:rPr>
-          <w:rFonts w:ascii="Times New Roman" w:hAnsi="Times New Roman" w:eastAsia="Times New Roman" w:cs="Times New Roman"/>
-          <w:b/>
-          <w:bCs/>
-          <w:lang w:eastAsia="en-GB"/>
-        </w:rPr>
-      </w:pPr>
-      <w:r>
-        <w:rPr>
-          <w:rFonts w:ascii="Times New Roman" w:hAnsi="Times New Roman" w:eastAsia="Times New Roman" w:cs="Times New Roman"/>
-          <w:lang w:eastAsia="en-GB"/>
-        </w:rPr>
-        <w:t>Test theoretical hyperparameters</w:t>
-      </w:r>
-      <w:r>
-        <w:rPr>
-          <w:rFonts w:ascii="Times New Roman" w:hAnsi="Times New Roman" w:eastAsia="Times New Roman" w:cs="Times New Roman"/>
-          <w:lang w:eastAsia="en-GB"/>
-        </w:rPr>
-        <w:t>??</w:t>
-      </w:r>
-    </w:p>
-    <w:p>
-      <w:pPr>
-        <w:ind w:left="1080"/>
-        <w:rPr>
-          <w:rFonts w:ascii="Times New Roman" w:hAnsi="Times New Roman" w:eastAsia="Times New Roman" w:cs="Times New Roman"/>
-          <w:b/>
-          <w:bCs/>
-          <w:lang w:eastAsia="en-GB"/>
-        </w:rPr>
-      </w:pPr>
-    </w:p>
-    <w:p>
-      <w:pPr>
-        <w:rPr>
-          <w:rFonts w:ascii="Times New Roman" w:hAnsi="Times New Roman" w:eastAsia="Times New Roman" w:cs="Times New Roman"/>
-          <w:b/>
-          <w:bCs/>
-          <w:lang w:eastAsia="en-GB"/>
-        </w:rPr>
-      </w:pPr>
-    </w:p>
-    <w:p>
-      <w:pPr>
-        <w:rPr>
-          <w:rFonts w:ascii="Times New Roman" w:hAnsi="Times New Roman" w:eastAsia="Times New Roman" w:cs="Times New Roman"/>
+          <w:rFonts w:ascii="Times New Roman" w:eastAsia="Times New Roman" w:hAnsi="Times New Roman" w:cs="Times New Roman"/>
+          <w:b/>
+          <w:bCs/>
           <w:lang w:eastAsia="en-GB"/>
         </w:rPr>
       </w:pPr>
     </w:p>
     <w:p/>
     <w:sectPr>
-      <w:pgSz w:w="11906" w:h="16838" w:orient="portrait"/>
+      <w:pgSz w:w="11906" w:h="16838"/>
       <w:pgMar w:top="1440" w:right="1440" w:bottom="1440" w:left="1440" w:header="708" w:footer="708" w:gutter="0"/>
       <w:cols w:space="708"/>
       <w:docGrid w:linePitch="360"/>
@@ -1208,7 +1730,7 @@
         <w:ind w:left="720" w:hanging="360"/>
       </w:pPr>
       <w:rPr>
-        <w:rFonts w:hint="default" w:ascii="Times New Roman" w:hAnsi="Times New Roman" w:eastAsia="Times New Roman" w:cs="Times New Roman"/>
+        <w:rFonts w:ascii="Times New Roman" w:eastAsia="Times New Roman" w:hAnsi="Times New Roman" w:cs="Times New Roman" w:hint="default"/>
       </w:rPr>
     </w:lvl>
     <w:lvl w:ilvl="1" w:tplc="08090003">
@@ -1220,7 +1742,7 @@
         <w:ind w:left="1440" w:hanging="360"/>
       </w:pPr>
       <w:rPr>
-        <w:rFonts w:hint="default" w:ascii="Courier New" w:hAnsi="Courier New" w:cs="Courier New"/>
+        <w:rFonts w:ascii="Courier New" w:hAnsi="Courier New" w:cs="Courier New" w:hint="default"/>
       </w:rPr>
     </w:lvl>
     <w:lvl w:ilvl="2" w:tplc="08090005">
@@ -1232,7 +1754,7 @@
         <w:ind w:left="2160" w:hanging="360"/>
       </w:pPr>
       <w:rPr>
-        <w:rFonts w:hint="default" w:ascii="Wingdings" w:hAnsi="Wingdings"/>
+        <w:rFonts w:ascii="Wingdings" w:hAnsi="Wingdings" w:hint="default"/>
       </w:rPr>
     </w:lvl>
     <w:lvl w:ilvl="3" w:tplc="08090001" w:tentative="1">
@@ -1244,7 +1766,7 @@
         <w:ind w:left="2880" w:hanging="360"/>
       </w:pPr>
       <w:rPr>
-        <w:rFonts w:hint="default" w:ascii="Symbol" w:hAnsi="Symbol"/>
+        <w:rFonts w:ascii="Symbol" w:hAnsi="Symbol" w:hint="default"/>
       </w:rPr>
     </w:lvl>
     <w:lvl w:ilvl="4" w:tplc="08090003" w:tentative="1">
@@ -1256,7 +1778,7 @@
         <w:ind w:left="3600" w:hanging="360"/>
       </w:pPr>
       <w:rPr>
-        <w:rFonts w:hint="default" w:ascii="Courier New" w:hAnsi="Courier New" w:cs="Courier New"/>
+        <w:rFonts w:ascii="Courier New" w:hAnsi="Courier New" w:cs="Courier New" w:hint="default"/>
       </w:rPr>
     </w:lvl>
     <w:lvl w:ilvl="5" w:tplc="08090005" w:tentative="1">
@@ -1268,7 +1790,7 @@
         <w:ind w:left="4320" w:hanging="360"/>
       </w:pPr>
       <w:rPr>
-        <w:rFonts w:hint="default" w:ascii="Wingdings" w:hAnsi="Wingdings"/>
+        <w:rFonts w:ascii="Wingdings" w:hAnsi="Wingdings" w:hint="default"/>
       </w:rPr>
     </w:lvl>
     <w:lvl w:ilvl="6" w:tplc="08090001" w:tentative="1">
@@ -1280,7 +1802,7 @@
         <w:ind w:left="5040" w:hanging="360"/>
       </w:pPr>
       <w:rPr>
-        <w:rFonts w:hint="default" w:ascii="Symbol" w:hAnsi="Symbol"/>
+        <w:rFonts w:ascii="Symbol" w:hAnsi="Symbol" w:hint="default"/>
       </w:rPr>
     </w:lvl>
     <w:lvl w:ilvl="7" w:tplc="08090003" w:tentative="1">
@@ -1292,7 +1814,7 @@
         <w:ind w:left="5760" w:hanging="360"/>
       </w:pPr>
       <w:rPr>
-        <w:rFonts w:hint="default" w:ascii="Courier New" w:hAnsi="Courier New" w:cs="Courier New"/>
+        <w:rFonts w:ascii="Courier New" w:hAnsi="Courier New" w:cs="Courier New" w:hint="default"/>
       </w:rPr>
     </w:lvl>
     <w:lvl w:ilvl="8" w:tplc="08090005" w:tentative="1">
@@ -1304,7 +1826,7 @@
         <w:ind w:left="6480" w:hanging="360"/>
       </w:pPr>
       <w:rPr>
-        <w:rFonts w:hint="default" w:ascii="Wingdings" w:hAnsi="Wingdings"/>
+        <w:rFonts w:ascii="Wingdings" w:hAnsi="Wingdings" w:hint="default"/>
       </w:rPr>
     </w:lvl>
   </w:abstractNum>
@@ -1394,10 +1916,10 @@
       </w:pPr>
     </w:lvl>
   </w:abstractNum>
-  <w:num w:numId="1">
+  <w:num w:numId="1" w16cid:durableId="935362131">
     <w:abstractNumId w:val="0"/>
   </w:num>
-  <w:num w:numId="2">
+  <w:num w:numId="2" w16cid:durableId="1997492291">
     <w:abstractNumId w:val="1"/>
   </w:num>
 </w:numbering>
@@ -1408,7 +1930,7 @@
   <w:docDefaults>
     <w:rPrDefault>
       <w:rPr>
-        <w:rFonts w:asciiTheme="minorHAnsi" w:hAnsiTheme="minorHAnsi" w:eastAsiaTheme="minorHAnsi" w:cstheme="minorBidi"/>
+        <w:rFonts w:asciiTheme="minorHAnsi" w:eastAsiaTheme="minorHAnsi" w:hAnsiTheme="minorHAnsi" w:cstheme="minorBidi"/>
         <w:sz w:val="24"/>
         <w:szCs w:val="24"/>
         <w:lang w:val="en-GB" w:eastAsia="en-US" w:bidi="ar-SA"/>
@@ -1419,14 +1941,14 @@
   <w:latentStyles w:defLockedState="0" w:defUIPriority="99" w:defSemiHidden="0" w:defUnhideWhenUsed="0" w:defQFormat="0" w:count="376">
     <w:lsdException w:name="Normal" w:uiPriority="0" w:qFormat="1"/>
     <w:lsdException w:name="heading 1" w:uiPriority="9" w:qFormat="1"/>
-    <w:lsdException w:name="heading 2" w:uiPriority="9" w:semiHidden="1" w:unhideWhenUsed="1" w:qFormat="1"/>
-    <w:lsdException w:name="heading 3" w:uiPriority="9" w:semiHidden="1" w:unhideWhenUsed="1" w:qFormat="1"/>
-    <w:lsdException w:name="heading 4" w:uiPriority="9" w:semiHidden="1" w:unhideWhenUsed="1" w:qFormat="1"/>
-    <w:lsdException w:name="heading 5" w:uiPriority="9" w:semiHidden="1" w:unhideWhenUsed="1" w:qFormat="1"/>
-    <w:lsdException w:name="heading 6" w:uiPriority="9" w:semiHidden="1" w:unhideWhenUsed="1" w:qFormat="1"/>
-    <w:lsdException w:name="heading 7" w:uiPriority="9" w:semiHidden="1" w:unhideWhenUsed="1" w:qFormat="1"/>
-    <w:lsdException w:name="heading 8" w:uiPriority="9" w:semiHidden="1" w:unhideWhenUsed="1" w:qFormat="1"/>
-    <w:lsdException w:name="heading 9" w:uiPriority="9" w:semiHidden="1" w:unhideWhenUsed="1" w:qFormat="1"/>
+    <w:lsdException w:name="heading 2" w:semiHidden="1" w:uiPriority="9" w:unhideWhenUsed="1" w:qFormat="1"/>
+    <w:lsdException w:name="heading 3" w:semiHidden="1" w:uiPriority="9" w:unhideWhenUsed="1" w:qFormat="1"/>
+    <w:lsdException w:name="heading 4" w:semiHidden="1" w:uiPriority="9" w:unhideWhenUsed="1" w:qFormat="1"/>
+    <w:lsdException w:name="heading 5" w:semiHidden="1" w:uiPriority="9" w:unhideWhenUsed="1" w:qFormat="1"/>
+    <w:lsdException w:name="heading 6" w:semiHidden="1" w:uiPriority="9" w:unhideWhenUsed="1" w:qFormat="1"/>
+    <w:lsdException w:name="heading 7" w:semiHidden="1" w:uiPriority="9" w:unhideWhenUsed="1" w:qFormat="1"/>
+    <w:lsdException w:name="heading 8" w:semiHidden="1" w:uiPriority="9" w:unhideWhenUsed="1" w:qFormat="1"/>
+    <w:lsdException w:name="heading 9" w:semiHidden="1" w:uiPriority="9" w:unhideWhenUsed="1" w:qFormat="1"/>
     <w:lsdException w:name="index 1" w:semiHidden="1" w:unhideWhenUsed="1"/>
     <w:lsdException w:name="index 2" w:semiHidden="1" w:unhideWhenUsed="1"/>
     <w:lsdException w:name="index 3" w:semiHidden="1" w:unhideWhenUsed="1"/>
@@ -1436,22 +1958,22 @@
     <w:lsdException w:name="index 7" w:semiHidden="1" w:unhideWhenUsed="1"/>
     <w:lsdException w:name="index 8" w:semiHidden="1" w:unhideWhenUsed="1"/>
     <w:lsdException w:name="index 9" w:semiHidden="1" w:unhideWhenUsed="1"/>
-    <w:lsdException w:name="toc 1" w:uiPriority="39" w:semiHidden="1" w:unhideWhenUsed="1"/>
-    <w:lsdException w:name="toc 2" w:uiPriority="39" w:semiHidden="1" w:unhideWhenUsed="1"/>
-    <w:lsdException w:name="toc 3" w:uiPriority="39" w:semiHidden="1" w:unhideWhenUsed="1"/>
-    <w:lsdException w:name="toc 4" w:uiPriority="39" w:semiHidden="1" w:unhideWhenUsed="1"/>
-    <w:lsdException w:name="toc 5" w:uiPriority="39" w:semiHidden="1" w:unhideWhenUsed="1"/>
-    <w:lsdException w:name="toc 6" w:uiPriority="39" w:semiHidden="1" w:unhideWhenUsed="1"/>
-    <w:lsdException w:name="toc 7" w:uiPriority="39" w:semiHidden="1" w:unhideWhenUsed="1"/>
-    <w:lsdException w:name="toc 8" w:uiPriority="39" w:semiHidden="1" w:unhideWhenUsed="1"/>
-    <w:lsdException w:name="toc 9" w:uiPriority="39" w:semiHidden="1" w:unhideWhenUsed="1"/>
+    <w:lsdException w:name="toc 1" w:semiHidden="1" w:uiPriority="39" w:unhideWhenUsed="1"/>
+    <w:lsdException w:name="toc 2" w:semiHidden="1" w:uiPriority="39" w:unhideWhenUsed="1"/>
+    <w:lsdException w:name="toc 3" w:semiHidden="1" w:uiPriority="39" w:unhideWhenUsed="1"/>
+    <w:lsdException w:name="toc 4" w:semiHidden="1" w:uiPriority="39" w:unhideWhenUsed="1"/>
+    <w:lsdException w:name="toc 5" w:semiHidden="1" w:uiPriority="39" w:unhideWhenUsed="1"/>
+    <w:lsdException w:name="toc 6" w:semiHidden="1" w:uiPriority="39" w:unhideWhenUsed="1"/>
+    <w:lsdException w:name="toc 7" w:semiHidden="1" w:uiPriority="39" w:unhideWhenUsed="1"/>
+    <w:lsdException w:name="toc 8" w:semiHidden="1" w:uiPriority="39" w:unhideWhenUsed="1"/>
+    <w:lsdException w:name="toc 9" w:semiHidden="1" w:uiPriority="39" w:unhideWhenUsed="1"/>
     <w:lsdException w:name="Normal Indent" w:semiHidden="1" w:unhideWhenUsed="1"/>
     <w:lsdException w:name="footnote text" w:semiHidden="1" w:unhideWhenUsed="1"/>
     <w:lsdException w:name="annotation text" w:semiHidden="1" w:unhideWhenUsed="1"/>
     <w:lsdException w:name="header" w:semiHidden="1" w:unhideWhenUsed="1"/>
     <w:lsdException w:name="footer" w:semiHidden="1" w:unhideWhenUsed="1"/>
     <w:lsdException w:name="index heading" w:semiHidden="1" w:unhideWhenUsed="1"/>
-    <w:lsdException w:name="caption" w:uiPriority="35" w:semiHidden="1" w:unhideWhenUsed="1" w:qFormat="1"/>
+    <w:lsdException w:name="caption" w:semiHidden="1" w:uiPriority="35" w:unhideWhenUsed="1" w:qFormat="1"/>
     <w:lsdException w:name="table of figures" w:semiHidden="1" w:unhideWhenUsed="1"/>
     <w:lsdException w:name="envelope address" w:semiHidden="1" w:unhideWhenUsed="1"/>
     <w:lsdException w:name="envelope return" w:semiHidden="1" w:unhideWhenUsed="1"/>
@@ -1482,7 +2004,7 @@
     <w:lsdException w:name="Title" w:uiPriority="10" w:qFormat="1"/>
     <w:lsdException w:name="Closing" w:semiHidden="1" w:unhideWhenUsed="1"/>
     <w:lsdException w:name="Signature" w:semiHidden="1" w:unhideWhenUsed="1"/>
-    <w:lsdException w:name="Default Paragraph Font" w:uiPriority="1" w:semiHidden="1" w:unhideWhenUsed="1"/>
+    <w:lsdException w:name="Default Paragraph Font" w:semiHidden="1" w:uiPriority="1" w:unhideWhenUsed="1"/>
     <w:lsdException w:name="Body Text" w:semiHidden="1" w:unhideWhenUsed="1"/>
     <w:lsdException w:name="Body Text Indent" w:semiHidden="1" w:unhideWhenUsed="1"/>
     <w:lsdException w:name="List Continue" w:semiHidden="1" w:unhideWhenUsed="1"/>
@@ -1682,8 +2204,8 @@
     <w:lsdException w:name="Subtle Reference" w:uiPriority="31" w:qFormat="1"/>
     <w:lsdException w:name="Intense Reference" w:uiPriority="32" w:qFormat="1"/>
     <w:lsdException w:name="Book Title" w:uiPriority="33" w:qFormat="1"/>
-    <w:lsdException w:name="Bibliography" w:uiPriority="37" w:semiHidden="1" w:unhideWhenUsed="1"/>
-    <w:lsdException w:name="TOC Heading" w:uiPriority="39" w:semiHidden="1" w:unhideWhenUsed="1" w:qFormat="1"/>
+    <w:lsdException w:name="Bibliography" w:semiHidden="1" w:uiPriority="37" w:unhideWhenUsed="1"/>
+    <w:lsdException w:name="TOC Heading" w:semiHidden="1" w:uiPriority="39" w:unhideWhenUsed="1" w:qFormat="1"/>
     <w:lsdException w:name="Plain Table 1" w:uiPriority="41"/>
     <w:lsdException w:name="Plain Table 2" w:uiPriority="42"/>
     <w:lsdException w:name="Plain Table 3" w:uiPriority="43"/>
@@ -1794,16 +2316,17 @@
     <w:lsdException w:name="Unresolved Mention" w:semiHidden="1" w:unhideWhenUsed="1"/>
     <w:lsdException w:name="Smart Link" w:semiHidden="1" w:unhideWhenUsed="1"/>
   </w:latentStyles>
-  <w:style w:type="paragraph" w:styleId="Normal" w:default="1">
+  <w:style w:type="paragraph" w:default="1" w:styleId="Normal">
     <w:name w:val="Normal"/>
     <w:qFormat/>
   </w:style>
-  <w:style w:type="character" w:styleId="DefaultParagraphFont" w:default="1">
+  <w:style w:type="character" w:default="1" w:styleId="DefaultParagraphFont">
     <w:name w:val="Default Paragraph Font"/>
     <w:uiPriority w:val="1"/>
+    <w:semiHidden/>
     <w:unhideWhenUsed/>
   </w:style>
-  <w:style w:type="table" w:styleId="TableNormal" w:default="1">
+  <w:style w:type="table" w:default="1" w:styleId="TableNormal">
     <w:name w:val="Normal Table"/>
     <w:uiPriority w:val="99"/>
     <w:semiHidden/>
@@ -1818,7 +2341,7 @@
       </w:tblCellMar>
     </w:tblPr>
   </w:style>
-  <w:style w:type="numbering" w:styleId="NoList" w:default="1">
+  <w:style w:type="numbering" w:default="1" w:styleId="NoList">
     <w:name w:val="No List"/>
     <w:uiPriority w:val="99"/>
     <w:semiHidden/>
@@ -2134,6 +2657,21 @@
 </file>
 
 <file path=customXml/item1.xml><?xml version="1.0" encoding="utf-8"?>
+<p:properties xmlns:p="http://schemas.microsoft.com/office/2006/metadata/properties" xmlns:xsi="http://www.w3.org/2001/XMLSchema-instance" xmlns:pc="http://schemas.microsoft.com/office/infopath/2007/PartnerControls">
+  <documentManagement/>
+</p:properties>
+</file>
+
+<file path=customXml/item2.xml><?xml version="1.0" encoding="utf-8"?>
+<?mso-contentType ?>
+<FormTemplates xmlns="http://schemas.microsoft.com/sharepoint/v3/contenttype/forms">
+  <Display>DocumentLibraryForm</Display>
+  <Edit>DocumentLibraryForm</Edit>
+  <New>DocumentLibraryForm</New>
+</FormTemplates>
+</file>
+
+<file path=customXml/item3.xml><?xml version="1.0" encoding="utf-8"?>
 <ct:contentTypeSchema xmlns:ct="http://schemas.microsoft.com/office/2006/metadata/contentType" xmlns:ma="http://schemas.microsoft.com/office/2006/metadata/properties/metaAttributes" ct:_="" ma:_="" ma:contentTypeName="Document" ma:contentTypeID="0x01010062C4B33FDD90C941AF45ACD79C41BAB0" ma:contentTypeVersion="2" ma:contentTypeDescription="Create a new document." ma:contentTypeScope="" ma:versionID="87c8abd52b60fc194af410b35ccadcca">
   <xsd:schema xmlns:xsd="http://www.w3.org/2001/XMLSchema" xmlns:xs="http://www.w3.org/2001/XMLSchema" xmlns:p="http://schemas.microsoft.com/office/2006/metadata/properties" xmlns:ns2="c87469fc-ee6f-4ca3-a4e6-79a9c8121d16" targetNamespace="http://schemas.microsoft.com/office/2006/metadata/properties" ma:root="true" ma:fieldsID="32ede352481e409fb15753204e9c9c9a" ns2:_="">
     <xsd:import namespace="c87469fc-ee6f-4ca3-a4e6-79a9c8121d16"/>
@@ -2265,29 +2803,37 @@
 </ct:contentTypeSchema>
 </file>
 
-<file path=customXml/item2.xml><?xml version="1.0" encoding="utf-8"?>
-<?mso-contentType ?>
-<FormTemplates xmlns="http://schemas.microsoft.com/sharepoint/v3/contenttype/forms">
-  <Display>DocumentLibraryForm</Display>
-  <Edit>DocumentLibraryForm</Edit>
-  <New>DocumentLibraryForm</New>
-</FormTemplates>
-</file>
-
-<file path=customXml/item3.xml><?xml version="1.0" encoding="utf-8"?>
-<p:properties xmlns:p="http://schemas.microsoft.com/office/2006/metadata/properties" xmlns:xsi="http://www.w3.org/2001/XMLSchema-instance" xmlns:pc="http://schemas.microsoft.com/office/infopath/2007/PartnerControls">
-  <documentManagement/>
-</p:properties>
-</file>
-
 <file path=customXml/itemProps1.xml><?xml version="1.0" encoding="utf-8"?>
-<ds:datastoreItem xmlns:ds="http://schemas.openxmlformats.org/officeDocument/2006/customXml" ds:itemID="{31266B6C-A8A9-4611-8019-91A7C41C3DA1}"/>
+<ds:datastoreItem xmlns:ds="http://schemas.openxmlformats.org/officeDocument/2006/customXml" ds:itemID="{84FD25D1-12DB-499B-A949-03815DB20F82}">
+  <ds:schemaRefs>
+    <ds:schemaRef ds:uri="http://schemas.microsoft.com/office/2006/metadata/properties"/>
+    <ds:schemaRef ds:uri="http://schemas.microsoft.com/office/infopath/2007/PartnerControls"/>
+  </ds:schemaRefs>
+</ds:datastoreItem>
 </file>
 
 <file path=customXml/itemProps2.xml><?xml version="1.0" encoding="utf-8"?>
-<ds:datastoreItem xmlns:ds="http://schemas.openxmlformats.org/officeDocument/2006/customXml" ds:itemID="{64573700-9C97-4A75-BB48-46015B780D7B}"/>
+<ds:datastoreItem xmlns:ds="http://schemas.openxmlformats.org/officeDocument/2006/customXml" ds:itemID="{64573700-9C97-4A75-BB48-46015B780D7B}">
+  <ds:schemaRefs>
+    <ds:schemaRef ds:uri="http://schemas.microsoft.com/sharepoint/v3/contenttype/forms"/>
+  </ds:schemaRefs>
+</ds:datastoreItem>
 </file>
 
 <file path=customXml/itemProps3.xml><?xml version="1.0" encoding="utf-8"?>
-<ds:datastoreItem xmlns:ds="http://schemas.openxmlformats.org/officeDocument/2006/customXml" ds:itemID="{84FD25D1-12DB-499B-A949-03815DB20F82}"/>
+<ds:datastoreItem xmlns:ds="http://schemas.openxmlformats.org/officeDocument/2006/customXml" ds:itemID="{31266B6C-A8A9-4611-8019-91A7C41C3DA1}">
+  <ds:schemaRefs>
+    <ds:schemaRef ds:uri="http://schemas.microsoft.com/office/2006/metadata/contentType"/>
+    <ds:schemaRef ds:uri="http://schemas.microsoft.com/office/2006/metadata/properties/metaAttributes"/>
+    <ds:schemaRef ds:uri="http://www.w3.org/2001/XMLSchema"/>
+    <ds:schemaRef ds:uri="http://schemas.microsoft.com/office/2006/metadata/properties"/>
+    <ds:schemaRef ds:uri="c87469fc-ee6f-4ca3-a4e6-79a9c8121d16"/>
+    <ds:schemaRef ds:uri="http://schemas.microsoft.com/office/2006/documentManagement/types"/>
+    <ds:schemaRef ds:uri="http://schemas.microsoft.com/office/infopath/2007/PartnerControls"/>
+    <ds:schemaRef ds:uri="http://schemas.openxmlformats.org/package/2006/metadata/core-properties"/>
+    <ds:schemaRef ds:uri="http://purl.org/dc/elements/1.1/"/>
+    <ds:schemaRef ds:uri="http://purl.org/dc/terms/"/>
+    <ds:schemaRef ds:uri="http://schemas.microsoft.com/internal/obd"/>
+  </ds:schemaRefs>
+</ds:datastoreItem>
 </file>
</xml_diff>